<commit_message>
Add detailed documentation for stress testing script, outlining components, operations, and expected outcomes for database performance evaluation
</commit_message>
<xml_diff>
--- a/SQL Script Documentation.docx
+++ b/SQL Script Documentation.docx
@@ -60,7 +60,23 @@
           <w:b/>
           <w:bCs/>
         </w:rPr>
-        <w:t>FosterHomes - Stores information about foster homes.</w:t>
+        <w:t xml:space="preserve">FosterHomes - Stores information about </w:t>
+      </w:r>
+      <w:proofErr w:type="gramStart"/>
+      <w:r>
+        <w:rPr>
+          <w:b/>
+          <w:bCs/>
+        </w:rPr>
+        <w:t>foster</w:t>
+      </w:r>
+      <w:proofErr w:type="gramEnd"/>
+      <w:r>
+        <w:rPr>
+          <w:b/>
+          <w:bCs/>
+        </w:rPr>
+        <w:t xml:space="preserve"> homes.</w:t>
       </w:r>
     </w:p>
     <w:p>
@@ -2035,7 +2051,15 @@
         <w:t>Pets table is modified</w:t>
       </w:r>
       <w:r>
-        <w:t xml:space="preserve">: Species VARCHAR(30) → </w:t>
+        <w:t xml:space="preserve">: Species </w:t>
+      </w:r>
+      <w:proofErr w:type="gramStart"/>
+      <w:r>
+        <w:t>VARCHAR(</w:t>
+      </w:r>
+      <w:proofErr w:type="gramEnd"/>
+      <w:r>
+        <w:t xml:space="preserve">30) → </w:t>
       </w:r>
       <w:proofErr w:type="spellStart"/>
       <w:r>
@@ -2077,7 +2101,15 @@
       </w:r>
       <w:proofErr w:type="spellEnd"/>
       <w:r>
-        <w:t xml:space="preserve"> VARCHAR(30) UNIQUE NOT NULL</w:t>
+        <w:t xml:space="preserve"> </w:t>
+      </w:r>
+      <w:proofErr w:type="gramStart"/>
+      <w:r>
+        <w:t>VARCHAR(</w:t>
+      </w:r>
+      <w:proofErr w:type="gramEnd"/>
+      <w:r>
+        <w:t>30) UNIQUE NOT NULL</w:t>
       </w:r>
     </w:p>
     <w:p>
@@ -2294,7 +2326,15 @@
         </w:numPr>
       </w:pPr>
       <w:r>
-        <w:t>ContactPerson VARCHAR(100) NOT NULL → Moved to a new table.</w:t>
+        <w:t xml:space="preserve">ContactPerson </w:t>
+      </w:r>
+      <w:proofErr w:type="gramStart"/>
+      <w:r>
+        <w:t>VARCHAR(</w:t>
+      </w:r>
+      <w:proofErr w:type="gramEnd"/>
+      <w:r>
+        <w:t>100) NOT NULL → Moved to a new table.</w:t>
       </w:r>
     </w:p>
     <w:p>
@@ -2305,7 +2345,15 @@
         </w:numPr>
       </w:pPr>
       <w:r>
-        <w:t>ContactPhone VARCHAR(15) NOT NULL → Moved to a new table.</w:t>
+        <w:t xml:space="preserve">ContactPhone </w:t>
+      </w:r>
+      <w:proofErr w:type="gramStart"/>
+      <w:r>
+        <w:t>VARCHAR(</w:t>
+      </w:r>
+      <w:proofErr w:type="gramEnd"/>
+      <w:r>
+        <w:t>15) NOT NULL → Moved to a new table.</w:t>
       </w:r>
     </w:p>
     <w:p>
@@ -2396,7 +2444,15 @@
         </w:numPr>
       </w:pPr>
       <w:r>
-        <w:t>ContactPerson VARCHAR(100) NOT NULL</w:t>
+        <w:t xml:space="preserve">ContactPerson </w:t>
+      </w:r>
+      <w:proofErr w:type="gramStart"/>
+      <w:r>
+        <w:t>VARCHAR(</w:t>
+      </w:r>
+      <w:proofErr w:type="gramEnd"/>
+      <w:r>
+        <w:t>100) NOT NULL</w:t>
       </w:r>
     </w:p>
     <w:p>
@@ -2407,7 +2463,15 @@
         </w:numPr>
       </w:pPr>
       <w:r>
-        <w:t>ContactPhone VARCHAR(15) UNIQUE NOT NULL</w:t>
+        <w:t xml:space="preserve">ContactPhone </w:t>
+      </w:r>
+      <w:proofErr w:type="gramStart"/>
+      <w:r>
+        <w:t>VARCHAR(</w:t>
+      </w:r>
+      <w:proofErr w:type="gramEnd"/>
+      <w:r>
+        <w:t>15) UNIQUE NOT NULL</w:t>
       </w:r>
     </w:p>
     <w:p>
@@ -2587,8 +2651,13 @@
             <w:hideMark/>
           </w:tcPr>
           <w:p>
+            <w:proofErr w:type="spellStart"/>
             <w:r>
-              <w:t xml:space="preserve">ContactPerson &amp; </w:t>
+              <w:t>ContactPerson</w:t>
+            </w:r>
+            <w:proofErr w:type="spellEnd"/>
+            <w:r>
+              <w:t xml:space="preserve"> &amp; </w:t>
             </w:r>
             <w:proofErr w:type="spellStart"/>
             <w:r>
@@ -2839,7 +2908,23 @@
           <w:b/>
           <w:bCs/>
         </w:rPr>
-        <w:t>SET Status = 'Adopted', AdoptionDate = CURDATE()</w:t>
+        <w:t xml:space="preserve">SET Status = 'Adopted', AdoptionDate = </w:t>
+      </w:r>
+      <w:proofErr w:type="gramStart"/>
+      <w:r>
+        <w:rPr>
+          <w:b/>
+          <w:bCs/>
+        </w:rPr>
+        <w:t>CURDATE(</w:t>
+      </w:r>
+      <w:proofErr w:type="gramEnd"/>
+      <w:r>
+        <w:rPr>
+          <w:b/>
+          <w:bCs/>
+        </w:rPr>
+        <w:t>)</w:t>
       </w:r>
     </w:p>
     <w:p>
@@ -2861,8 +2946,17 @@
           <w:b/>
           <w:bCs/>
         </w:rPr>
-        <w:t>WHERE PetID = 101;</w:t>
-      </w:r>
+        <w:t xml:space="preserve">WHERE PetID = </w:t>
+      </w:r>
+      <w:proofErr w:type="gramStart"/>
+      <w:r>
+        <w:rPr>
+          <w:b/>
+          <w:bCs/>
+        </w:rPr>
+        <w:t>101;</w:t>
+      </w:r>
+      <w:proofErr w:type="gramEnd"/>
     </w:p>
     <w:p>
       <w:pPr>
@@ -2946,8 +3040,17 @@
           <w:b/>
           <w:bCs/>
         </w:rPr>
-        <w:t>WHERE FosterHomeID = (SELECT FosterHomeID FROM Pets WHERE PetID = 101);</w:t>
-      </w:r>
+        <w:t>WHERE FosterHomeID = (SELECT FosterHomeID FROM Pets WHERE PetID = 101</w:t>
+      </w:r>
+      <w:proofErr w:type="gramStart"/>
+      <w:r>
+        <w:rPr>
+          <w:b/>
+          <w:bCs/>
+        </w:rPr>
+        <w:t>);</w:t>
+      </w:r>
+      <w:proofErr w:type="gramEnd"/>
     </w:p>
     <w:p>
       <w:pPr>
@@ -3031,8 +3134,17 @@
           <w:b/>
           <w:bCs/>
         </w:rPr>
-        <w:t>WHERE AdopterID = 10;</w:t>
-      </w:r>
+        <w:t xml:space="preserve">WHERE AdopterID = </w:t>
+      </w:r>
+      <w:proofErr w:type="gramStart"/>
+      <w:r>
+        <w:rPr>
+          <w:b/>
+          <w:bCs/>
+        </w:rPr>
+        <w:t>10;</w:t>
+      </w:r>
+      <w:proofErr w:type="gramEnd"/>
     </w:p>
     <w:p>
       <w:pPr>
@@ -3116,8 +3228,17 @@
           <w:b/>
           <w:bCs/>
         </w:rPr>
-        <w:t>WHERE RescuerID = 5;</w:t>
-      </w:r>
+        <w:t xml:space="preserve">WHERE RescuerID = </w:t>
+      </w:r>
+      <w:proofErr w:type="gramStart"/>
+      <w:r>
+        <w:rPr>
+          <w:b/>
+          <w:bCs/>
+        </w:rPr>
+        <w:t>5;</w:t>
+      </w:r>
+      <w:proofErr w:type="gramEnd"/>
     </w:p>
     <w:p>
       <w:pPr>
@@ -3187,7 +3308,23 @@
           <w:b/>
           <w:bCs/>
         </w:rPr>
-        <w:t>WHERE PetID IN (SELECT PetID FROM Pets WHERE Status = 'Adopted' AND AdoptionDate &lt; DATE_SUB(CURDATE(), INTERVAL 1 YEAR));</w:t>
+        <w:t>WHERE PetID IN (SELECT PetID FROM Pets WHERE Status = 'Adopted' AND AdoptionDate &lt; DATE_SUB(</w:t>
+      </w:r>
+      <w:proofErr w:type="gramStart"/>
+      <w:r>
+        <w:rPr>
+          <w:b/>
+          <w:bCs/>
+        </w:rPr>
+        <w:t>CURDATE(</w:t>
+      </w:r>
+      <w:proofErr w:type="gramEnd"/>
+      <w:r>
+        <w:rPr>
+          <w:b/>
+          <w:bCs/>
+        </w:rPr>
+        <w:t>), INTERVAL 1 YEAR));</w:t>
       </w:r>
     </w:p>
     <w:p>
@@ -3250,8 +3387,17 @@
           <w:b/>
           <w:bCs/>
         </w:rPr>
-        <w:t>WHERE Status = 'Deceased';</w:t>
-      </w:r>
+        <w:t>WHERE Status = 'Deceased</w:t>
+      </w:r>
+      <w:proofErr w:type="gramStart"/>
+      <w:r>
+        <w:rPr>
+          <w:b/>
+          <w:bCs/>
+        </w:rPr>
+        <w:t>';</w:t>
+      </w:r>
+      <w:proofErr w:type="gramEnd"/>
     </w:p>
     <w:p>
       <w:pPr>
@@ -3321,7 +3467,23 @@
           <w:b/>
           <w:bCs/>
         </w:rPr>
-        <w:t>VALUES (201, 'Buddy', 'Dog', 'Labrador', 2, 'Male', 'Available', CURDATE(), 3);</w:t>
+        <w:t xml:space="preserve">VALUES (201, 'Buddy', 'Dog', 'Labrador', 2, 'Male', 'Available', </w:t>
+      </w:r>
+      <w:proofErr w:type="gramStart"/>
+      <w:r>
+        <w:rPr>
+          <w:b/>
+          <w:bCs/>
+        </w:rPr>
+        <w:t>CURDATE(</w:t>
+      </w:r>
+      <w:proofErr w:type="gramEnd"/>
+      <w:r>
+        <w:rPr>
+          <w:b/>
+          <w:bCs/>
+        </w:rPr>
+        <w:t>), 3);</w:t>
       </w:r>
     </w:p>
     <w:p>
@@ -3400,8 +3562,17 @@
           <w:b/>
           <w:bCs/>
         </w:rPr>
-        <w:t>');</w:t>
-      </w:r>
+        <w:t>'</w:t>
+      </w:r>
+      <w:proofErr w:type="gramStart"/>
+      <w:r>
+        <w:rPr>
+          <w:b/>
+          <w:bCs/>
+        </w:rPr>
+        <w:t>);</w:t>
+      </w:r>
+      <w:proofErr w:type="gramEnd"/>
     </w:p>
     <w:p>
       <w:pPr>
@@ -3479,8 +3650,17 @@
           <w:b/>
           <w:bCs/>
         </w:rPr>
-        <w:t>', 'Alice Johnson', '9090909090', 15, 5);</w:t>
-      </w:r>
+        <w:t>', 'Alice Johnson', '9090909090', 15, 5</w:t>
+      </w:r>
+      <w:proofErr w:type="gramStart"/>
+      <w:r>
+        <w:rPr>
+          <w:b/>
+          <w:bCs/>
+        </w:rPr>
+        <w:t>);</w:t>
+      </w:r>
+      <w:proofErr w:type="gramEnd"/>
     </w:p>
     <w:p>
       <w:pPr>
@@ -3542,7 +3722,23 @@
           <w:b/>
           <w:bCs/>
         </w:rPr>
-        <w:t>VALUES (15, 'Sarah Connor', '9234567890', 'Pet Rescue Initiative', 25, 201, CURDATE());</w:t>
+        <w:t xml:space="preserve">VALUES (15, 'Sarah Connor', '9234567890', 'Pet Rescue Initiative', 25, 201, </w:t>
+      </w:r>
+      <w:proofErr w:type="gramStart"/>
+      <w:r>
+        <w:rPr>
+          <w:b/>
+          <w:bCs/>
+        </w:rPr>
+        <w:t>CURDATE(</w:t>
+      </w:r>
+      <w:proofErr w:type="gramEnd"/>
+      <w:r>
+        <w:rPr>
+          <w:b/>
+          <w:bCs/>
+        </w:rPr>
+        <w:t>));</w:t>
       </w:r>
     </w:p>
     <w:p>
@@ -3550,10 +3746,7 @@
         <w:pStyle w:val="Heading2"/>
       </w:pPr>
       <w:r>
-        <w:t>7</w:t>
-      </w:r>
-      <w:r>
-        <w:t xml:space="preserve">. </w:t>
+        <w:t xml:space="preserve">7. </w:t>
       </w:r>
       <w:r>
         <w:t>Database Schema Modification &amp; Optimization</w:t>
@@ -4191,7 +4384,23 @@
           <w:b/>
           <w:bCs/>
         </w:rPr>
-        <w:t xml:space="preserve">Added indexes to Pets(Name), Adopters(Email), and </w:t>
+        <w:t xml:space="preserve">Added indexes to </w:t>
+      </w:r>
+      <w:proofErr w:type="gramStart"/>
+      <w:r>
+        <w:rPr>
+          <w:b/>
+          <w:bCs/>
+        </w:rPr>
+        <w:t>Pets(</w:t>
+      </w:r>
+      <w:proofErr w:type="gramEnd"/>
+      <w:r>
+        <w:rPr>
+          <w:b/>
+          <w:bCs/>
+        </w:rPr>
+        <w:t xml:space="preserve">Name), Adopters(Email), and </w:t>
       </w:r>
       <w:proofErr w:type="spellStart"/>
       <w:r>
@@ -4212,18 +4421,2571 @@
     </w:p>
     <w:p>
       <w:pPr>
-        <w:rPr>
-          <w:b/>
-          <w:bCs/>
-        </w:rPr>
-      </w:pPr>
-      <w:r>
-        <w:rPr>
-          <w:b/>
-          <w:bCs/>
-        </w:rPr>
-        <w:pict w14:anchorId="33C75B45">
-          <v:rect id="_x0000_i1031" style="width:0;height:1.5pt" o:hralign="center" o:hrstd="t" o:hr="t" fillcolor="#a0a0a0" stroked="f"/>
+        <w:pStyle w:val="Heading2"/>
+      </w:pPr>
+      <w:r>
+        <w:t xml:space="preserve">8. </w:t>
+      </w:r>
+      <w:r>
+        <w:t>Stress Testing Script</w:t>
+      </w:r>
+    </w:p>
+    <w:p>
+      <w:pPr>
+        <w:pStyle w:val="Heading3"/>
+      </w:pPr>
+      <w:r>
+        <w:t>1. Overview</w:t>
+      </w:r>
+    </w:p>
+    <w:p>
+      <w:pPr>
+        <w:rPr>
+          <w:b/>
+          <w:bCs/>
+        </w:rPr>
+      </w:pPr>
+      <w:r>
+        <w:rPr>
+          <w:b/>
+          <w:bCs/>
+        </w:rPr>
+        <w:t>This document provides a detailed breakdown of the stress testing script used for evaluating database performance, integrity, and efficiency. The script is designed to stress test core functionalities, including bulk data insertion, updates, constraints enforcement, and referential integrity in the database schema.</w:t>
+      </w:r>
+    </w:p>
+    <w:p>
+      <w:pPr>
+        <w:pStyle w:val="Heading3"/>
+      </w:pPr>
+      <w:r>
+        <w:t>2. Components of the Stress Testing Script</w:t>
+      </w:r>
+    </w:p>
+    <w:p>
+      <w:pPr>
+        <w:rPr>
+          <w:b/>
+          <w:bCs/>
+        </w:rPr>
+      </w:pPr>
+      <w:r>
+        <w:rPr>
+          <w:b/>
+          <w:bCs/>
+        </w:rPr>
+        <w:t xml:space="preserve">Step 1: Bulk Insert for </w:t>
+      </w:r>
+      <w:proofErr w:type="spellStart"/>
+      <w:r>
+        <w:rPr>
+          <w:b/>
+          <w:bCs/>
+        </w:rPr>
+        <w:t>FosterHomes</w:t>
+      </w:r>
+      <w:proofErr w:type="spellEnd"/>
+    </w:p>
+    <w:p>
+      <w:pPr>
+        <w:numPr>
+          <w:ilvl w:val="0"/>
+          <w:numId w:val="27"/>
+        </w:numPr>
+        <w:rPr>
+          <w:b/>
+          <w:bCs/>
+        </w:rPr>
+      </w:pPr>
+      <w:r>
+        <w:rPr>
+          <w:b/>
+          <w:bCs/>
+        </w:rPr>
+        <w:t xml:space="preserve">Purpose: Populate the </w:t>
+      </w:r>
+      <w:proofErr w:type="spellStart"/>
+      <w:r>
+        <w:rPr>
+          <w:b/>
+          <w:bCs/>
+        </w:rPr>
+        <w:t>FosterHomes</w:t>
+      </w:r>
+      <w:proofErr w:type="spellEnd"/>
+      <w:r>
+        <w:rPr>
+          <w:b/>
+          <w:bCs/>
+        </w:rPr>
+        <w:t xml:space="preserve"> table with randomized but structured data.</w:t>
+      </w:r>
+    </w:p>
+    <w:p>
+      <w:pPr>
+        <w:numPr>
+          <w:ilvl w:val="0"/>
+          <w:numId w:val="27"/>
+        </w:numPr>
+        <w:rPr>
+          <w:b/>
+          <w:bCs/>
+        </w:rPr>
+      </w:pPr>
+      <w:r>
+        <w:rPr>
+          <w:b/>
+          <w:bCs/>
+        </w:rPr>
+        <w:t xml:space="preserve">Key Operations: </w:t>
+      </w:r>
+    </w:p>
+    <w:p>
+      <w:pPr>
+        <w:numPr>
+          <w:ilvl w:val="1"/>
+          <w:numId w:val="27"/>
+        </w:numPr>
+        <w:rPr>
+          <w:b/>
+          <w:bCs/>
+        </w:rPr>
+      </w:pPr>
+      <w:r>
+        <w:rPr>
+          <w:b/>
+          <w:bCs/>
+        </w:rPr>
+        <w:t xml:space="preserve">Generates </w:t>
+      </w:r>
+      <w:proofErr w:type="spellStart"/>
+      <w:r>
+        <w:rPr>
+          <w:b/>
+          <w:bCs/>
+        </w:rPr>
+        <w:t>FosterHomeID</w:t>
+      </w:r>
+      <w:proofErr w:type="spellEnd"/>
+      <w:r>
+        <w:rPr>
+          <w:b/>
+          <w:bCs/>
+        </w:rPr>
+        <w:t xml:space="preserve"> using ROW_</w:t>
+      </w:r>
+      <w:proofErr w:type="gramStart"/>
+      <w:r>
+        <w:rPr>
+          <w:b/>
+          <w:bCs/>
+        </w:rPr>
+        <w:t>NUMBER(</w:t>
+      </w:r>
+      <w:proofErr w:type="gramEnd"/>
+      <w:r>
+        <w:rPr>
+          <w:b/>
+          <w:bCs/>
+        </w:rPr>
+        <w:t>).</w:t>
+      </w:r>
+    </w:p>
+    <w:p>
+      <w:pPr>
+        <w:numPr>
+          <w:ilvl w:val="1"/>
+          <w:numId w:val="27"/>
+        </w:numPr>
+        <w:rPr>
+          <w:b/>
+          <w:bCs/>
+        </w:rPr>
+      </w:pPr>
+      <w:r>
+        <w:rPr>
+          <w:b/>
+          <w:bCs/>
+        </w:rPr>
+        <w:t xml:space="preserve">Assigns random values for Name, Address, Capacity, </w:t>
+      </w:r>
+      <w:proofErr w:type="spellStart"/>
+      <w:r>
+        <w:rPr>
+          <w:b/>
+          <w:bCs/>
+        </w:rPr>
+        <w:t>CurrentOccupancy</w:t>
+      </w:r>
+      <w:proofErr w:type="spellEnd"/>
+      <w:r>
+        <w:rPr>
+          <w:b/>
+          <w:bCs/>
+        </w:rPr>
+        <w:t xml:space="preserve">, and </w:t>
+      </w:r>
+      <w:proofErr w:type="spellStart"/>
+      <w:r>
+        <w:rPr>
+          <w:b/>
+          <w:bCs/>
+        </w:rPr>
+        <w:t>ManagerName</w:t>
+      </w:r>
+      <w:proofErr w:type="spellEnd"/>
+      <w:r>
+        <w:rPr>
+          <w:b/>
+          <w:bCs/>
+        </w:rPr>
+        <w:t>.</w:t>
+      </w:r>
+    </w:p>
+    <w:p>
+      <w:pPr>
+        <w:numPr>
+          <w:ilvl w:val="1"/>
+          <w:numId w:val="27"/>
+        </w:numPr>
+        <w:rPr>
+          <w:b/>
+          <w:bCs/>
+        </w:rPr>
+      </w:pPr>
+      <w:r>
+        <w:rPr>
+          <w:b/>
+          <w:bCs/>
+        </w:rPr>
+        <w:t>Ensures all foster homes start with zero occupancy.</w:t>
+      </w:r>
+    </w:p>
+    <w:p>
+      <w:pPr>
+        <w:numPr>
+          <w:ilvl w:val="0"/>
+          <w:numId w:val="27"/>
+        </w:numPr>
+        <w:rPr>
+          <w:b/>
+          <w:bCs/>
+        </w:rPr>
+      </w:pPr>
+      <w:r>
+        <w:rPr>
+          <w:b/>
+          <w:bCs/>
+        </w:rPr>
+        <w:t xml:space="preserve">SQL Snippet: </w:t>
+      </w:r>
+    </w:p>
+    <w:p>
+      <w:pPr>
+        <w:numPr>
+          <w:ilvl w:val="0"/>
+          <w:numId w:val="27"/>
+        </w:numPr>
+        <w:tabs>
+          <w:tab w:val="clear" w:pos="720"/>
+        </w:tabs>
+        <w:rPr>
+          <w:b/>
+          <w:bCs/>
+        </w:rPr>
+      </w:pPr>
+      <w:r>
+        <w:rPr>
+          <w:b/>
+          <w:bCs/>
+        </w:rPr>
+        <w:t xml:space="preserve">INSERT INTO </w:t>
+      </w:r>
+      <w:proofErr w:type="spellStart"/>
+      <w:r>
+        <w:rPr>
+          <w:b/>
+          <w:bCs/>
+        </w:rPr>
+        <w:t>FosterHomes</w:t>
+      </w:r>
+      <w:proofErr w:type="spellEnd"/>
+      <w:r>
+        <w:rPr>
+          <w:b/>
+          <w:bCs/>
+        </w:rPr>
+        <w:t xml:space="preserve"> (</w:t>
+      </w:r>
+      <w:proofErr w:type="spellStart"/>
+      <w:r>
+        <w:rPr>
+          <w:b/>
+          <w:bCs/>
+        </w:rPr>
+        <w:t>FosterHomeID</w:t>
+      </w:r>
+      <w:proofErr w:type="spellEnd"/>
+      <w:r>
+        <w:rPr>
+          <w:b/>
+          <w:bCs/>
+        </w:rPr>
+        <w:t xml:space="preserve">, Name, Address, Capacity, </w:t>
+      </w:r>
+      <w:proofErr w:type="spellStart"/>
+      <w:r>
+        <w:rPr>
+          <w:b/>
+          <w:bCs/>
+        </w:rPr>
+        <w:t>CurrentOccupancy</w:t>
+      </w:r>
+      <w:proofErr w:type="spellEnd"/>
+      <w:r>
+        <w:rPr>
+          <w:b/>
+          <w:bCs/>
+        </w:rPr>
+        <w:t xml:space="preserve">, </w:t>
+      </w:r>
+      <w:proofErr w:type="spellStart"/>
+      <w:r>
+        <w:rPr>
+          <w:b/>
+          <w:bCs/>
+        </w:rPr>
+        <w:t>ContactID</w:t>
+      </w:r>
+      <w:proofErr w:type="spellEnd"/>
+      <w:r>
+        <w:rPr>
+          <w:b/>
+          <w:bCs/>
+        </w:rPr>
+        <w:t xml:space="preserve">, </w:t>
+      </w:r>
+      <w:proofErr w:type="spellStart"/>
+      <w:r>
+        <w:rPr>
+          <w:b/>
+          <w:bCs/>
+        </w:rPr>
+        <w:t>ManagerName</w:t>
+      </w:r>
+      <w:proofErr w:type="spellEnd"/>
+      <w:r>
+        <w:rPr>
+          <w:b/>
+          <w:bCs/>
+        </w:rPr>
+        <w:t>)</w:t>
+      </w:r>
+    </w:p>
+    <w:p>
+      <w:pPr>
+        <w:numPr>
+          <w:ilvl w:val="0"/>
+          <w:numId w:val="27"/>
+        </w:numPr>
+        <w:tabs>
+          <w:tab w:val="clear" w:pos="720"/>
+        </w:tabs>
+        <w:rPr>
+          <w:b/>
+          <w:bCs/>
+        </w:rPr>
+      </w:pPr>
+      <w:r>
+        <w:rPr>
+          <w:b/>
+          <w:bCs/>
+        </w:rPr>
+        <w:t>SELECT ROW_</w:t>
+      </w:r>
+      <w:proofErr w:type="gramStart"/>
+      <w:r>
+        <w:rPr>
+          <w:b/>
+          <w:bCs/>
+        </w:rPr>
+        <w:t>NUMBER(</w:t>
+      </w:r>
+      <w:proofErr w:type="gramEnd"/>
+      <w:r>
+        <w:rPr>
+          <w:b/>
+          <w:bCs/>
+        </w:rPr>
+        <w:t>) OVER () + 10000, CONCAT('</w:t>
+      </w:r>
+      <w:proofErr w:type="spellStart"/>
+      <w:r>
+        <w:rPr>
+          <w:b/>
+          <w:bCs/>
+        </w:rPr>
+        <w:t>FosterHome</w:t>
+      </w:r>
+      <w:proofErr w:type="spellEnd"/>
+      <w:r>
+        <w:rPr>
+          <w:b/>
+          <w:bCs/>
+        </w:rPr>
+        <w:t>_', ROW_NUMBER() OVER ()), CONCAT('Address_', ROW_NUMBER() OVER ()),</w:t>
+      </w:r>
+    </w:p>
+    <w:p>
+      <w:pPr>
+        <w:numPr>
+          <w:ilvl w:val="0"/>
+          <w:numId w:val="27"/>
+        </w:numPr>
+        <w:tabs>
+          <w:tab w:val="clear" w:pos="720"/>
+        </w:tabs>
+        <w:rPr>
+          <w:b/>
+          <w:bCs/>
+        </w:rPr>
+      </w:pPr>
+      <w:r>
+        <w:rPr>
+          <w:b/>
+          <w:bCs/>
+        </w:rPr>
+        <w:t>FLOOR(</w:t>
+      </w:r>
+      <w:proofErr w:type="gramStart"/>
+      <w:r>
+        <w:rPr>
+          <w:b/>
+          <w:bCs/>
+        </w:rPr>
+        <w:t>RAND(</w:t>
+      </w:r>
+      <w:proofErr w:type="gramEnd"/>
+      <w:r>
+        <w:rPr>
+          <w:b/>
+          <w:bCs/>
+        </w:rPr>
+        <w:t>) * 500) + 500, 0, FLOOR(RAND() * 100) + 1, CONCAT('Manager_', ROW_NUMBER() OVER ())</w:t>
+      </w:r>
+    </w:p>
+    <w:p>
+      <w:pPr>
+        <w:numPr>
+          <w:ilvl w:val="0"/>
+          <w:numId w:val="27"/>
+        </w:numPr>
+        <w:tabs>
+          <w:tab w:val="clear" w:pos="720"/>
+        </w:tabs>
+        <w:rPr>
+          <w:b/>
+          <w:bCs/>
+        </w:rPr>
+      </w:pPr>
+      <w:r>
+        <w:rPr>
+          <w:b/>
+          <w:bCs/>
+        </w:rPr>
+        <w:t xml:space="preserve">FROM (SELECT * FROM </w:t>
+      </w:r>
+      <w:proofErr w:type="spellStart"/>
+      <w:r>
+        <w:rPr>
+          <w:b/>
+          <w:bCs/>
+        </w:rPr>
+        <w:t>information_</w:t>
+      </w:r>
+      <w:proofErr w:type="gramStart"/>
+      <w:r>
+        <w:rPr>
+          <w:b/>
+          <w:bCs/>
+        </w:rPr>
+        <w:t>schema.tables</w:t>
+      </w:r>
+      <w:proofErr w:type="spellEnd"/>
+      <w:proofErr w:type="gramEnd"/>
+      <w:r>
+        <w:rPr>
+          <w:b/>
+          <w:bCs/>
+        </w:rPr>
+        <w:t xml:space="preserve"> LIMIT 5000) AS T;</w:t>
+      </w:r>
+    </w:p>
+    <w:p>
+      <w:pPr>
+        <w:rPr>
+          <w:b/>
+          <w:bCs/>
+        </w:rPr>
+      </w:pPr>
+      <w:r>
+        <w:rPr>
+          <w:b/>
+          <w:bCs/>
+        </w:rPr>
+        <w:t>Step 2: Adjust Foster Home Capacities and Update Occupancy</w:t>
+      </w:r>
+    </w:p>
+    <w:p>
+      <w:pPr>
+        <w:numPr>
+          <w:ilvl w:val="0"/>
+          <w:numId w:val="28"/>
+        </w:numPr>
+        <w:rPr>
+          <w:b/>
+          <w:bCs/>
+        </w:rPr>
+      </w:pPr>
+      <w:r>
+        <w:rPr>
+          <w:b/>
+          <w:bCs/>
+        </w:rPr>
+        <w:t>Purpose: Randomly adjust foster home capacities and update current occupancy counts.</w:t>
+      </w:r>
+    </w:p>
+    <w:p>
+      <w:pPr>
+        <w:numPr>
+          <w:ilvl w:val="0"/>
+          <w:numId w:val="28"/>
+        </w:numPr>
+        <w:rPr>
+          <w:b/>
+          <w:bCs/>
+        </w:rPr>
+      </w:pPr>
+      <w:r>
+        <w:rPr>
+          <w:b/>
+          <w:bCs/>
+        </w:rPr>
+        <w:t xml:space="preserve">Key Operations: </w:t>
+      </w:r>
+    </w:p>
+    <w:p>
+      <w:pPr>
+        <w:numPr>
+          <w:ilvl w:val="1"/>
+          <w:numId w:val="28"/>
+        </w:numPr>
+        <w:rPr>
+          <w:b/>
+          <w:bCs/>
+        </w:rPr>
+      </w:pPr>
+      <w:r>
+        <w:rPr>
+          <w:b/>
+          <w:bCs/>
+        </w:rPr>
+        <w:t>Uses a temporary table to manage capacity updates.</w:t>
+      </w:r>
+    </w:p>
+    <w:p>
+      <w:pPr>
+        <w:numPr>
+          <w:ilvl w:val="1"/>
+          <w:numId w:val="28"/>
+        </w:numPr>
+        <w:rPr>
+          <w:b/>
+          <w:bCs/>
+        </w:rPr>
+      </w:pPr>
+      <w:r>
+        <w:rPr>
+          <w:b/>
+          <w:bCs/>
+        </w:rPr>
+        <w:t>Ensures that foster home occupancy does not exceed its capacity.</w:t>
+      </w:r>
+    </w:p>
+    <w:p>
+      <w:pPr>
+        <w:numPr>
+          <w:ilvl w:val="0"/>
+          <w:numId w:val="28"/>
+        </w:numPr>
+        <w:rPr>
+          <w:b/>
+          <w:bCs/>
+        </w:rPr>
+      </w:pPr>
+      <w:r>
+        <w:rPr>
+          <w:b/>
+          <w:bCs/>
+        </w:rPr>
+        <w:t xml:space="preserve">SQL Snippet: </w:t>
+      </w:r>
+    </w:p>
+    <w:p>
+      <w:pPr>
+        <w:numPr>
+          <w:ilvl w:val="0"/>
+          <w:numId w:val="28"/>
+        </w:numPr>
+        <w:tabs>
+          <w:tab w:val="clear" w:pos="720"/>
+        </w:tabs>
+        <w:rPr>
+          <w:b/>
+          <w:bCs/>
+        </w:rPr>
+      </w:pPr>
+      <w:r>
+        <w:rPr>
+          <w:b/>
+          <w:bCs/>
+        </w:rPr>
+        <w:t xml:space="preserve">UPDATE </w:t>
+      </w:r>
+      <w:proofErr w:type="spellStart"/>
+      <w:r>
+        <w:rPr>
+          <w:b/>
+          <w:bCs/>
+        </w:rPr>
+        <w:t>FosterHomes</w:t>
+      </w:r>
+      <w:proofErr w:type="spellEnd"/>
+      <w:r>
+        <w:rPr>
+          <w:b/>
+          <w:bCs/>
+        </w:rPr>
+        <w:t xml:space="preserve"> FH</w:t>
+      </w:r>
+    </w:p>
+    <w:p>
+      <w:pPr>
+        <w:numPr>
+          <w:ilvl w:val="0"/>
+          <w:numId w:val="28"/>
+        </w:numPr>
+        <w:tabs>
+          <w:tab w:val="clear" w:pos="720"/>
+        </w:tabs>
+        <w:rPr>
+          <w:b/>
+          <w:bCs/>
+        </w:rPr>
+      </w:pPr>
+      <w:r>
+        <w:rPr>
+          <w:b/>
+          <w:bCs/>
+        </w:rPr>
+        <w:t xml:space="preserve">JOIN (SELECT </w:t>
+      </w:r>
+      <w:proofErr w:type="spellStart"/>
+      <w:r>
+        <w:rPr>
+          <w:b/>
+          <w:bCs/>
+        </w:rPr>
+        <w:t>FosterHomeID</w:t>
+      </w:r>
+      <w:proofErr w:type="spellEnd"/>
+      <w:r>
+        <w:rPr>
+          <w:b/>
+          <w:bCs/>
+        </w:rPr>
+        <w:t xml:space="preserve"> FROM </w:t>
+      </w:r>
+      <w:proofErr w:type="spellStart"/>
+      <w:r>
+        <w:rPr>
+          <w:b/>
+          <w:bCs/>
+        </w:rPr>
+        <w:t>FosterHomes</w:t>
+      </w:r>
+      <w:proofErr w:type="spellEnd"/>
+      <w:r>
+        <w:rPr>
+          <w:b/>
+          <w:bCs/>
+        </w:rPr>
+        <w:t xml:space="preserve"> ORDER BY </w:t>
+      </w:r>
+      <w:proofErr w:type="gramStart"/>
+      <w:r>
+        <w:rPr>
+          <w:b/>
+          <w:bCs/>
+        </w:rPr>
+        <w:t>RAND(</w:t>
+      </w:r>
+      <w:proofErr w:type="gramEnd"/>
+      <w:r>
+        <w:rPr>
+          <w:b/>
+          <w:bCs/>
+        </w:rPr>
+        <w:t>) LIMIT 2500) AS Temp</w:t>
+      </w:r>
+    </w:p>
+    <w:p>
+      <w:pPr>
+        <w:numPr>
+          <w:ilvl w:val="0"/>
+          <w:numId w:val="28"/>
+        </w:numPr>
+        <w:tabs>
+          <w:tab w:val="clear" w:pos="720"/>
+        </w:tabs>
+        <w:rPr>
+          <w:b/>
+          <w:bCs/>
+        </w:rPr>
+      </w:pPr>
+      <w:r>
+        <w:rPr>
+          <w:b/>
+          <w:bCs/>
+        </w:rPr>
+        <w:t xml:space="preserve">ON </w:t>
+      </w:r>
+      <w:proofErr w:type="spellStart"/>
+      <w:proofErr w:type="gramStart"/>
+      <w:r>
+        <w:rPr>
+          <w:b/>
+          <w:bCs/>
+        </w:rPr>
+        <w:t>FH.FosterHomeID</w:t>
+      </w:r>
+      <w:proofErr w:type="spellEnd"/>
+      <w:proofErr w:type="gramEnd"/>
+      <w:r>
+        <w:rPr>
+          <w:b/>
+          <w:bCs/>
+        </w:rPr>
+        <w:t xml:space="preserve"> = </w:t>
+      </w:r>
+      <w:proofErr w:type="spellStart"/>
+      <w:r>
+        <w:rPr>
+          <w:b/>
+          <w:bCs/>
+        </w:rPr>
+        <w:t>Temp.FosterHomeID</w:t>
+      </w:r>
+      <w:proofErr w:type="spellEnd"/>
+    </w:p>
+    <w:p>
+      <w:pPr>
+        <w:numPr>
+          <w:ilvl w:val="0"/>
+          <w:numId w:val="28"/>
+        </w:numPr>
+        <w:tabs>
+          <w:tab w:val="clear" w:pos="720"/>
+        </w:tabs>
+        <w:rPr>
+          <w:b/>
+          <w:bCs/>
+        </w:rPr>
+      </w:pPr>
+      <w:r>
+        <w:rPr>
+          <w:b/>
+          <w:bCs/>
+        </w:rPr>
+        <w:t xml:space="preserve">SET </w:t>
+      </w:r>
+      <w:proofErr w:type="spellStart"/>
+      <w:proofErr w:type="gramStart"/>
+      <w:r>
+        <w:rPr>
+          <w:b/>
+          <w:bCs/>
+        </w:rPr>
+        <w:t>FH.CurrentOccupancy</w:t>
+      </w:r>
+      <w:proofErr w:type="spellEnd"/>
+      <w:proofErr w:type="gramEnd"/>
+      <w:r>
+        <w:rPr>
+          <w:b/>
+          <w:bCs/>
+        </w:rPr>
+        <w:t xml:space="preserve"> = FLOOR(RAND() * </w:t>
+      </w:r>
+      <w:proofErr w:type="spellStart"/>
+      <w:r>
+        <w:rPr>
+          <w:b/>
+          <w:bCs/>
+        </w:rPr>
+        <w:t>FH.Capacity</w:t>
+      </w:r>
+      <w:proofErr w:type="spellEnd"/>
+      <w:r>
+        <w:rPr>
+          <w:b/>
+          <w:bCs/>
+        </w:rPr>
+        <w:t>);</w:t>
+      </w:r>
+    </w:p>
+    <w:p>
+      <w:pPr>
+        <w:rPr>
+          <w:b/>
+          <w:bCs/>
+        </w:rPr>
+      </w:pPr>
+      <w:r>
+        <w:rPr>
+          <w:b/>
+          <w:bCs/>
+        </w:rPr>
+        <w:t>Step 3: Create a Temporary Table for Available Foster Homes</w:t>
+      </w:r>
+    </w:p>
+    <w:p>
+      <w:pPr>
+        <w:numPr>
+          <w:ilvl w:val="0"/>
+          <w:numId w:val="29"/>
+        </w:numPr>
+        <w:rPr>
+          <w:b/>
+          <w:bCs/>
+        </w:rPr>
+      </w:pPr>
+      <w:r>
+        <w:rPr>
+          <w:b/>
+          <w:bCs/>
+        </w:rPr>
+        <w:t>Purpose: Identify foster homes with available space before inserting pets.</w:t>
+      </w:r>
+    </w:p>
+    <w:p>
+      <w:pPr>
+        <w:numPr>
+          <w:ilvl w:val="0"/>
+          <w:numId w:val="29"/>
+        </w:numPr>
+        <w:rPr>
+          <w:b/>
+          <w:bCs/>
+        </w:rPr>
+      </w:pPr>
+      <w:r>
+        <w:rPr>
+          <w:b/>
+          <w:bCs/>
+        </w:rPr>
+        <w:t xml:space="preserve">Key Operations: </w:t>
+      </w:r>
+    </w:p>
+    <w:p>
+      <w:pPr>
+        <w:numPr>
+          <w:ilvl w:val="1"/>
+          <w:numId w:val="29"/>
+        </w:numPr>
+        <w:rPr>
+          <w:b/>
+          <w:bCs/>
+        </w:rPr>
+      </w:pPr>
+      <w:r>
+        <w:rPr>
+          <w:b/>
+          <w:bCs/>
+        </w:rPr>
+        <w:t xml:space="preserve">Filters </w:t>
+      </w:r>
+      <w:proofErr w:type="spellStart"/>
+      <w:r>
+        <w:rPr>
+          <w:b/>
+          <w:bCs/>
+        </w:rPr>
+        <w:t>FosterHomes</w:t>
+      </w:r>
+      <w:proofErr w:type="spellEnd"/>
+      <w:r>
+        <w:rPr>
+          <w:b/>
+          <w:bCs/>
+        </w:rPr>
+        <w:t xml:space="preserve"> where </w:t>
+      </w:r>
+      <w:proofErr w:type="spellStart"/>
+      <w:r>
+        <w:rPr>
+          <w:b/>
+          <w:bCs/>
+        </w:rPr>
+        <w:t>CurrentOccupancy</w:t>
+      </w:r>
+      <w:proofErr w:type="spellEnd"/>
+      <w:r>
+        <w:rPr>
+          <w:b/>
+          <w:bCs/>
+        </w:rPr>
+        <w:t xml:space="preserve"> &lt; Capacity.</w:t>
+      </w:r>
+    </w:p>
+    <w:p>
+      <w:pPr>
+        <w:numPr>
+          <w:ilvl w:val="1"/>
+          <w:numId w:val="29"/>
+        </w:numPr>
+        <w:rPr>
+          <w:b/>
+          <w:bCs/>
+        </w:rPr>
+      </w:pPr>
+      <w:r>
+        <w:rPr>
+          <w:b/>
+          <w:bCs/>
+        </w:rPr>
+        <w:t xml:space="preserve">Creates a temporary table </w:t>
+      </w:r>
+      <w:proofErr w:type="spellStart"/>
+      <w:r>
+        <w:rPr>
+          <w:b/>
+          <w:bCs/>
+        </w:rPr>
+        <w:t>TempAvailableFosterHomes</w:t>
+      </w:r>
+      <w:proofErr w:type="spellEnd"/>
+      <w:r>
+        <w:rPr>
+          <w:b/>
+          <w:bCs/>
+        </w:rPr>
+        <w:t>.</w:t>
+      </w:r>
+    </w:p>
+    <w:p>
+      <w:pPr>
+        <w:rPr>
+          <w:b/>
+          <w:bCs/>
+        </w:rPr>
+      </w:pPr>
+      <w:r>
+        <w:rPr>
+          <w:b/>
+          <w:bCs/>
+        </w:rPr>
+        <w:t>Step 4: Bulk Insert for Pets</w:t>
+      </w:r>
+    </w:p>
+    <w:p>
+      <w:pPr>
+        <w:numPr>
+          <w:ilvl w:val="0"/>
+          <w:numId w:val="30"/>
+        </w:numPr>
+        <w:rPr>
+          <w:b/>
+          <w:bCs/>
+        </w:rPr>
+      </w:pPr>
+      <w:r>
+        <w:rPr>
+          <w:b/>
+          <w:bCs/>
+        </w:rPr>
+        <w:t>Purpose: Populate the Pets table with randomized pet data linked to foster homes.</w:t>
+      </w:r>
+    </w:p>
+    <w:p>
+      <w:pPr>
+        <w:numPr>
+          <w:ilvl w:val="0"/>
+          <w:numId w:val="30"/>
+        </w:numPr>
+        <w:rPr>
+          <w:b/>
+          <w:bCs/>
+        </w:rPr>
+      </w:pPr>
+      <w:r>
+        <w:rPr>
+          <w:b/>
+          <w:bCs/>
+        </w:rPr>
+        <w:t xml:space="preserve">Key Operations: </w:t>
+      </w:r>
+    </w:p>
+    <w:p>
+      <w:pPr>
+        <w:numPr>
+          <w:ilvl w:val="1"/>
+          <w:numId w:val="30"/>
+        </w:numPr>
+        <w:rPr>
+          <w:b/>
+          <w:bCs/>
+        </w:rPr>
+      </w:pPr>
+      <w:r>
+        <w:rPr>
+          <w:b/>
+          <w:bCs/>
+        </w:rPr>
+        <w:t>Ensures pets are only assigned to available foster homes.</w:t>
+      </w:r>
+    </w:p>
+    <w:p>
+      <w:pPr>
+        <w:numPr>
+          <w:ilvl w:val="1"/>
+          <w:numId w:val="30"/>
+        </w:numPr>
+        <w:rPr>
+          <w:b/>
+          <w:bCs/>
+        </w:rPr>
+      </w:pPr>
+      <w:r>
+        <w:rPr>
+          <w:b/>
+          <w:bCs/>
+        </w:rPr>
+        <w:t xml:space="preserve">Randomly generates attributes such as </w:t>
+      </w:r>
+      <w:proofErr w:type="spellStart"/>
+      <w:r>
+        <w:rPr>
+          <w:b/>
+          <w:bCs/>
+        </w:rPr>
+        <w:t>SpeciesID</w:t>
+      </w:r>
+      <w:proofErr w:type="spellEnd"/>
+      <w:r>
+        <w:rPr>
+          <w:b/>
+          <w:bCs/>
+        </w:rPr>
+        <w:t>, Breed, Age, and Status.</w:t>
+      </w:r>
+    </w:p>
+    <w:p>
+      <w:pPr>
+        <w:numPr>
+          <w:ilvl w:val="1"/>
+          <w:numId w:val="30"/>
+        </w:numPr>
+        <w:rPr>
+          <w:b/>
+          <w:bCs/>
+        </w:rPr>
+      </w:pPr>
+      <w:r>
+        <w:rPr>
+          <w:b/>
+          <w:bCs/>
+        </w:rPr>
+        <w:t xml:space="preserve">Assigns valid </w:t>
+      </w:r>
+      <w:proofErr w:type="spellStart"/>
+      <w:r>
+        <w:rPr>
+          <w:b/>
+          <w:bCs/>
+        </w:rPr>
+        <w:t>RescueDate</w:t>
+      </w:r>
+      <w:proofErr w:type="spellEnd"/>
+      <w:r>
+        <w:rPr>
+          <w:b/>
+          <w:bCs/>
+        </w:rPr>
+        <w:t xml:space="preserve"> and </w:t>
+      </w:r>
+      <w:proofErr w:type="spellStart"/>
+      <w:r>
+        <w:rPr>
+          <w:b/>
+          <w:bCs/>
+        </w:rPr>
+        <w:t>AdoptionDate</w:t>
+      </w:r>
+      <w:proofErr w:type="spellEnd"/>
+      <w:r>
+        <w:rPr>
+          <w:b/>
+          <w:bCs/>
+        </w:rPr>
+        <w:t xml:space="preserve"> values.</w:t>
+      </w:r>
+    </w:p>
+    <w:p>
+      <w:pPr>
+        <w:numPr>
+          <w:ilvl w:val="0"/>
+          <w:numId w:val="30"/>
+        </w:numPr>
+        <w:rPr>
+          <w:b/>
+          <w:bCs/>
+        </w:rPr>
+      </w:pPr>
+      <w:r>
+        <w:rPr>
+          <w:b/>
+          <w:bCs/>
+        </w:rPr>
+        <w:t xml:space="preserve">SQL Snippet: </w:t>
+      </w:r>
+    </w:p>
+    <w:p>
+      <w:pPr>
+        <w:numPr>
+          <w:ilvl w:val="0"/>
+          <w:numId w:val="30"/>
+        </w:numPr>
+        <w:tabs>
+          <w:tab w:val="clear" w:pos="720"/>
+        </w:tabs>
+        <w:rPr>
+          <w:b/>
+          <w:bCs/>
+        </w:rPr>
+      </w:pPr>
+      <w:r>
+        <w:rPr>
+          <w:b/>
+          <w:bCs/>
+        </w:rPr>
+        <w:t xml:space="preserve">INSERT INTO Pets (PetID, Name, </w:t>
+      </w:r>
+      <w:proofErr w:type="spellStart"/>
+      <w:r>
+        <w:rPr>
+          <w:b/>
+          <w:bCs/>
+        </w:rPr>
+        <w:t>SpeciesID</w:t>
+      </w:r>
+      <w:proofErr w:type="spellEnd"/>
+      <w:r>
+        <w:rPr>
+          <w:b/>
+          <w:bCs/>
+        </w:rPr>
+        <w:t xml:space="preserve">, Breed, Age, Gender, Status, </w:t>
+      </w:r>
+      <w:proofErr w:type="spellStart"/>
+      <w:r>
+        <w:rPr>
+          <w:b/>
+          <w:bCs/>
+        </w:rPr>
+        <w:t>RescueDate</w:t>
+      </w:r>
+      <w:proofErr w:type="spellEnd"/>
+      <w:r>
+        <w:rPr>
+          <w:b/>
+          <w:bCs/>
+        </w:rPr>
+        <w:t xml:space="preserve">, </w:t>
+      </w:r>
+      <w:proofErr w:type="spellStart"/>
+      <w:r>
+        <w:rPr>
+          <w:b/>
+          <w:bCs/>
+        </w:rPr>
+        <w:t>AdoptionDate</w:t>
+      </w:r>
+      <w:proofErr w:type="spellEnd"/>
+      <w:r>
+        <w:rPr>
+          <w:b/>
+          <w:bCs/>
+        </w:rPr>
+        <w:t xml:space="preserve">, Species, </w:t>
+      </w:r>
+      <w:proofErr w:type="spellStart"/>
+      <w:r>
+        <w:rPr>
+          <w:b/>
+          <w:bCs/>
+        </w:rPr>
+        <w:t>FosterHomeID</w:t>
+      </w:r>
+      <w:proofErr w:type="spellEnd"/>
+      <w:r>
+        <w:rPr>
+          <w:b/>
+          <w:bCs/>
+        </w:rPr>
+        <w:t>)</w:t>
+      </w:r>
+    </w:p>
+    <w:p>
+      <w:pPr>
+        <w:numPr>
+          <w:ilvl w:val="0"/>
+          <w:numId w:val="30"/>
+        </w:numPr>
+        <w:tabs>
+          <w:tab w:val="clear" w:pos="720"/>
+        </w:tabs>
+        <w:rPr>
+          <w:b/>
+          <w:bCs/>
+        </w:rPr>
+      </w:pPr>
+      <w:r>
+        <w:rPr>
+          <w:b/>
+          <w:bCs/>
+        </w:rPr>
+        <w:t>SELECT ROW_</w:t>
+      </w:r>
+      <w:proofErr w:type="gramStart"/>
+      <w:r>
+        <w:rPr>
+          <w:b/>
+          <w:bCs/>
+        </w:rPr>
+        <w:t>NUMBER(</w:t>
+      </w:r>
+      <w:proofErr w:type="gramEnd"/>
+      <w:r>
+        <w:rPr>
+          <w:b/>
+          <w:bCs/>
+        </w:rPr>
+        <w:t>) OVER () + 10000, CONCAT('Pet_', ROW_NUMBER() OVER ()), FLOOR(RAND() * 10) + 1,</w:t>
+      </w:r>
+    </w:p>
+    <w:p>
+      <w:pPr>
+        <w:numPr>
+          <w:ilvl w:val="0"/>
+          <w:numId w:val="30"/>
+        </w:numPr>
+        <w:tabs>
+          <w:tab w:val="clear" w:pos="720"/>
+        </w:tabs>
+        <w:rPr>
+          <w:b/>
+          <w:bCs/>
+        </w:rPr>
+      </w:pPr>
+      <w:proofErr w:type="gramStart"/>
+      <w:r>
+        <w:rPr>
+          <w:b/>
+          <w:bCs/>
+        </w:rPr>
+        <w:t>CONCAT(</w:t>
+      </w:r>
+      <w:proofErr w:type="gramEnd"/>
+      <w:r>
+        <w:rPr>
+          <w:b/>
+          <w:bCs/>
+        </w:rPr>
+        <w:t>'Breed_', FLOOR(RAND() * 10)), FLOOR(RAND() * 15),</w:t>
+      </w:r>
+    </w:p>
+    <w:p>
+      <w:pPr>
+        <w:numPr>
+          <w:ilvl w:val="0"/>
+          <w:numId w:val="30"/>
+        </w:numPr>
+        <w:tabs>
+          <w:tab w:val="clear" w:pos="720"/>
+        </w:tabs>
+        <w:rPr>
+          <w:b/>
+          <w:bCs/>
+        </w:rPr>
+      </w:pPr>
+      <w:r>
+        <w:rPr>
+          <w:b/>
+          <w:bCs/>
+        </w:rPr>
+        <w:t xml:space="preserve">CASE WHEN </w:t>
+      </w:r>
+      <w:proofErr w:type="gramStart"/>
+      <w:r>
+        <w:rPr>
+          <w:b/>
+          <w:bCs/>
+        </w:rPr>
+        <w:t>RAND(</w:t>
+      </w:r>
+      <w:proofErr w:type="gramEnd"/>
+      <w:r>
+        <w:rPr>
+          <w:b/>
+          <w:bCs/>
+        </w:rPr>
+        <w:t>) &gt; 0.5 THEN 'Male' ELSE 'Female' END,</w:t>
+      </w:r>
+    </w:p>
+    <w:p>
+      <w:pPr>
+        <w:numPr>
+          <w:ilvl w:val="0"/>
+          <w:numId w:val="30"/>
+        </w:numPr>
+        <w:tabs>
+          <w:tab w:val="clear" w:pos="720"/>
+        </w:tabs>
+        <w:rPr>
+          <w:b/>
+          <w:bCs/>
+        </w:rPr>
+      </w:pPr>
+      <w:r>
+        <w:rPr>
+          <w:b/>
+          <w:bCs/>
+        </w:rPr>
+        <w:t xml:space="preserve">CASE WHEN </w:t>
+      </w:r>
+      <w:proofErr w:type="gramStart"/>
+      <w:r>
+        <w:rPr>
+          <w:b/>
+          <w:bCs/>
+        </w:rPr>
+        <w:t>RAND(</w:t>
+      </w:r>
+      <w:proofErr w:type="gramEnd"/>
+      <w:r>
+        <w:rPr>
+          <w:b/>
+          <w:bCs/>
+        </w:rPr>
+        <w:t>) &gt; 0.5 THEN 'Available' ELSE 'Adopted' END,</w:t>
+      </w:r>
+    </w:p>
+    <w:p>
+      <w:pPr>
+        <w:numPr>
+          <w:ilvl w:val="0"/>
+          <w:numId w:val="30"/>
+        </w:numPr>
+        <w:tabs>
+          <w:tab w:val="clear" w:pos="720"/>
+        </w:tabs>
+        <w:rPr>
+          <w:b/>
+          <w:bCs/>
+        </w:rPr>
+      </w:pPr>
+      <w:r>
+        <w:rPr>
+          <w:b/>
+          <w:bCs/>
+        </w:rPr>
+        <w:t>CAST(DATE_SUB(</w:t>
+      </w:r>
+      <w:proofErr w:type="gramStart"/>
+      <w:r>
+        <w:rPr>
+          <w:b/>
+          <w:bCs/>
+        </w:rPr>
+        <w:t>CURDATE(</w:t>
+      </w:r>
+      <w:proofErr w:type="gramEnd"/>
+      <w:r>
+        <w:rPr>
+          <w:b/>
+          <w:bCs/>
+        </w:rPr>
+        <w:t>), INTERVAL FLOOR(RAND() * 1000) DAY) AS DATE),</w:t>
+      </w:r>
+    </w:p>
+    <w:p>
+      <w:pPr>
+        <w:numPr>
+          <w:ilvl w:val="0"/>
+          <w:numId w:val="30"/>
+        </w:numPr>
+        <w:tabs>
+          <w:tab w:val="clear" w:pos="720"/>
+        </w:tabs>
+        <w:rPr>
+          <w:b/>
+          <w:bCs/>
+        </w:rPr>
+      </w:pPr>
+      <w:r>
+        <w:rPr>
+          <w:b/>
+          <w:bCs/>
+        </w:rPr>
+        <w:t xml:space="preserve">NULL, 'Unknown', (SELECT </w:t>
+      </w:r>
+      <w:proofErr w:type="spellStart"/>
+      <w:r>
+        <w:rPr>
+          <w:b/>
+          <w:bCs/>
+        </w:rPr>
+        <w:t>FosterHomeID</w:t>
+      </w:r>
+      <w:proofErr w:type="spellEnd"/>
+      <w:r>
+        <w:rPr>
+          <w:b/>
+          <w:bCs/>
+        </w:rPr>
+        <w:t xml:space="preserve"> FROM </w:t>
+      </w:r>
+      <w:proofErr w:type="spellStart"/>
+      <w:r>
+        <w:rPr>
+          <w:b/>
+          <w:bCs/>
+        </w:rPr>
+        <w:t>TempAvailableFosterHomes</w:t>
+      </w:r>
+      <w:proofErr w:type="spellEnd"/>
+      <w:r>
+        <w:rPr>
+          <w:b/>
+          <w:bCs/>
+        </w:rPr>
+        <w:t xml:space="preserve"> ORDER BY </w:t>
+      </w:r>
+      <w:proofErr w:type="gramStart"/>
+      <w:r>
+        <w:rPr>
+          <w:b/>
+          <w:bCs/>
+        </w:rPr>
+        <w:t>RAND(</w:t>
+      </w:r>
+      <w:proofErr w:type="gramEnd"/>
+      <w:r>
+        <w:rPr>
+          <w:b/>
+          <w:bCs/>
+        </w:rPr>
+        <w:t>) LIMIT 1)</w:t>
+      </w:r>
+    </w:p>
+    <w:p>
+      <w:pPr>
+        <w:numPr>
+          <w:ilvl w:val="0"/>
+          <w:numId w:val="30"/>
+        </w:numPr>
+        <w:tabs>
+          <w:tab w:val="clear" w:pos="720"/>
+        </w:tabs>
+        <w:rPr>
+          <w:b/>
+          <w:bCs/>
+        </w:rPr>
+      </w:pPr>
+      <w:r>
+        <w:rPr>
+          <w:b/>
+          <w:bCs/>
+        </w:rPr>
+        <w:t xml:space="preserve">FROM Pets ORDER BY </w:t>
+      </w:r>
+      <w:proofErr w:type="gramStart"/>
+      <w:r>
+        <w:rPr>
+          <w:b/>
+          <w:bCs/>
+        </w:rPr>
+        <w:t>RAND(</w:t>
+      </w:r>
+      <w:proofErr w:type="gramEnd"/>
+      <w:r>
+        <w:rPr>
+          <w:b/>
+          <w:bCs/>
+        </w:rPr>
+        <w:t>) LIMIT 10000;</w:t>
+      </w:r>
+    </w:p>
+    <w:p>
+      <w:pPr>
+        <w:rPr>
+          <w:b/>
+          <w:bCs/>
+        </w:rPr>
+      </w:pPr>
+      <w:r>
+        <w:rPr>
+          <w:b/>
+          <w:bCs/>
+        </w:rPr>
+        <w:t>Step 5: Drop Temporary Tables</w:t>
+      </w:r>
+    </w:p>
+    <w:p>
+      <w:pPr>
+        <w:numPr>
+          <w:ilvl w:val="0"/>
+          <w:numId w:val="31"/>
+        </w:numPr>
+        <w:rPr>
+          <w:b/>
+          <w:bCs/>
+        </w:rPr>
+      </w:pPr>
+      <w:r>
+        <w:rPr>
+          <w:b/>
+          <w:bCs/>
+        </w:rPr>
+        <w:t>Purpose: Clean up temporary tables after use to free up memory.</w:t>
+      </w:r>
+    </w:p>
+    <w:p>
+      <w:pPr>
+        <w:numPr>
+          <w:ilvl w:val="0"/>
+          <w:numId w:val="31"/>
+        </w:numPr>
+        <w:rPr>
+          <w:b/>
+          <w:bCs/>
+        </w:rPr>
+      </w:pPr>
+      <w:r>
+        <w:rPr>
+          <w:b/>
+          <w:bCs/>
+        </w:rPr>
+        <w:t xml:space="preserve">Key Operations: </w:t>
+      </w:r>
+    </w:p>
+    <w:p>
+      <w:pPr>
+        <w:numPr>
+          <w:ilvl w:val="1"/>
+          <w:numId w:val="31"/>
+        </w:numPr>
+        <w:rPr>
+          <w:b/>
+          <w:bCs/>
+        </w:rPr>
+      </w:pPr>
+      <w:r>
+        <w:rPr>
+          <w:b/>
+          <w:bCs/>
+        </w:rPr>
+        <w:t xml:space="preserve">Drops </w:t>
+      </w:r>
+      <w:proofErr w:type="spellStart"/>
+      <w:r>
+        <w:rPr>
+          <w:b/>
+          <w:bCs/>
+        </w:rPr>
+        <w:t>TempAvailableFosterHomes</w:t>
+      </w:r>
+      <w:proofErr w:type="spellEnd"/>
+      <w:r>
+        <w:rPr>
+          <w:b/>
+          <w:bCs/>
+        </w:rPr>
+        <w:t>.</w:t>
+      </w:r>
+    </w:p>
+    <w:p>
+      <w:pPr>
+        <w:rPr>
+          <w:b/>
+          <w:bCs/>
+        </w:rPr>
+      </w:pPr>
+      <w:r>
+        <w:rPr>
+          <w:b/>
+          <w:bCs/>
+        </w:rPr>
+        <w:t>Step 6: Bulk Insert for Adopters</w:t>
+      </w:r>
+    </w:p>
+    <w:p>
+      <w:pPr>
+        <w:numPr>
+          <w:ilvl w:val="0"/>
+          <w:numId w:val="32"/>
+        </w:numPr>
+        <w:rPr>
+          <w:b/>
+          <w:bCs/>
+        </w:rPr>
+      </w:pPr>
+      <w:r>
+        <w:rPr>
+          <w:b/>
+          <w:bCs/>
+        </w:rPr>
+        <w:t>Purpose: Populate the Adopters table with sample adopter data.</w:t>
+      </w:r>
+    </w:p>
+    <w:p>
+      <w:pPr>
+        <w:numPr>
+          <w:ilvl w:val="0"/>
+          <w:numId w:val="32"/>
+        </w:numPr>
+        <w:rPr>
+          <w:b/>
+          <w:bCs/>
+        </w:rPr>
+      </w:pPr>
+      <w:r>
+        <w:rPr>
+          <w:b/>
+          <w:bCs/>
+        </w:rPr>
+        <w:t xml:space="preserve">Key Operations: </w:t>
+      </w:r>
+    </w:p>
+    <w:p>
+      <w:pPr>
+        <w:numPr>
+          <w:ilvl w:val="1"/>
+          <w:numId w:val="32"/>
+        </w:numPr>
+        <w:rPr>
+          <w:b/>
+          <w:bCs/>
+        </w:rPr>
+      </w:pPr>
+      <w:r>
+        <w:rPr>
+          <w:b/>
+          <w:bCs/>
+        </w:rPr>
+        <w:t xml:space="preserve">Uses </w:t>
+      </w:r>
+      <w:proofErr w:type="gramStart"/>
+      <w:r>
+        <w:rPr>
+          <w:b/>
+          <w:bCs/>
+        </w:rPr>
+        <w:t>CONCAT(</w:t>
+      </w:r>
+      <w:proofErr w:type="gramEnd"/>
+      <w:r>
+        <w:rPr>
+          <w:b/>
+          <w:bCs/>
+        </w:rPr>
+        <w:t>) to generate random names and addresses.</w:t>
+      </w:r>
+    </w:p>
+    <w:p>
+      <w:pPr>
+        <w:numPr>
+          <w:ilvl w:val="1"/>
+          <w:numId w:val="32"/>
+        </w:numPr>
+        <w:rPr>
+          <w:b/>
+          <w:bCs/>
+        </w:rPr>
+      </w:pPr>
+      <w:r>
+        <w:rPr>
+          <w:b/>
+          <w:bCs/>
+        </w:rPr>
+        <w:t xml:space="preserve">Ensures unique </w:t>
+      </w:r>
+      <w:proofErr w:type="spellStart"/>
+      <w:r>
+        <w:rPr>
+          <w:b/>
+          <w:bCs/>
+        </w:rPr>
+        <w:t>AdopterID</w:t>
+      </w:r>
+      <w:proofErr w:type="spellEnd"/>
+      <w:r>
+        <w:rPr>
+          <w:b/>
+          <w:bCs/>
+        </w:rPr>
+        <w:t xml:space="preserve"> values.</w:t>
+      </w:r>
+    </w:p>
+    <w:p>
+      <w:pPr>
+        <w:numPr>
+          <w:ilvl w:val="0"/>
+          <w:numId w:val="32"/>
+        </w:numPr>
+        <w:rPr>
+          <w:b/>
+          <w:bCs/>
+        </w:rPr>
+      </w:pPr>
+      <w:r>
+        <w:rPr>
+          <w:b/>
+          <w:bCs/>
+        </w:rPr>
+        <w:t xml:space="preserve">SQL Snippet: </w:t>
+      </w:r>
+    </w:p>
+    <w:p>
+      <w:pPr>
+        <w:numPr>
+          <w:ilvl w:val="0"/>
+          <w:numId w:val="32"/>
+        </w:numPr>
+        <w:tabs>
+          <w:tab w:val="clear" w:pos="720"/>
+        </w:tabs>
+        <w:rPr>
+          <w:b/>
+          <w:bCs/>
+        </w:rPr>
+      </w:pPr>
+      <w:r>
+        <w:rPr>
+          <w:b/>
+          <w:bCs/>
+        </w:rPr>
+        <w:t>INSERT INTO Adopters (</w:t>
+      </w:r>
+      <w:proofErr w:type="spellStart"/>
+      <w:r>
+        <w:rPr>
+          <w:b/>
+          <w:bCs/>
+        </w:rPr>
+        <w:t>AdopterID</w:t>
+      </w:r>
+      <w:proofErr w:type="spellEnd"/>
+      <w:r>
+        <w:rPr>
+          <w:b/>
+          <w:bCs/>
+        </w:rPr>
+        <w:t xml:space="preserve">, Name, Email, Phone, Address, </w:t>
+      </w:r>
+      <w:proofErr w:type="spellStart"/>
+      <w:r>
+        <w:rPr>
+          <w:b/>
+          <w:bCs/>
+        </w:rPr>
+        <w:t>AdoptionFee</w:t>
+      </w:r>
+      <w:proofErr w:type="spellEnd"/>
+      <w:r>
+        <w:rPr>
+          <w:b/>
+          <w:bCs/>
+        </w:rPr>
+        <w:t>)</w:t>
+      </w:r>
+    </w:p>
+    <w:p>
+      <w:pPr>
+        <w:numPr>
+          <w:ilvl w:val="0"/>
+          <w:numId w:val="32"/>
+        </w:numPr>
+        <w:tabs>
+          <w:tab w:val="clear" w:pos="720"/>
+        </w:tabs>
+        <w:rPr>
+          <w:b/>
+          <w:bCs/>
+        </w:rPr>
+      </w:pPr>
+      <w:r>
+        <w:rPr>
+          <w:b/>
+          <w:bCs/>
+        </w:rPr>
+        <w:t>SELECT ROW_</w:t>
+      </w:r>
+      <w:proofErr w:type="gramStart"/>
+      <w:r>
+        <w:rPr>
+          <w:b/>
+          <w:bCs/>
+        </w:rPr>
+        <w:t>NUMBER(</w:t>
+      </w:r>
+      <w:proofErr w:type="gramEnd"/>
+      <w:r>
+        <w:rPr>
+          <w:b/>
+          <w:bCs/>
+        </w:rPr>
+        <w:t>) OVER () + 10000, CONCAT('Adopter_', ROW_NUMBER() OVER ()),</w:t>
+      </w:r>
+    </w:p>
+    <w:p>
+      <w:pPr>
+        <w:numPr>
+          <w:ilvl w:val="0"/>
+          <w:numId w:val="32"/>
+        </w:numPr>
+        <w:tabs>
+          <w:tab w:val="clear" w:pos="720"/>
+        </w:tabs>
+        <w:rPr>
+          <w:b/>
+          <w:bCs/>
+        </w:rPr>
+      </w:pPr>
+      <w:proofErr w:type="gramStart"/>
+      <w:r>
+        <w:rPr>
+          <w:b/>
+          <w:bCs/>
+        </w:rPr>
+        <w:t>CONCAT(</w:t>
+      </w:r>
+      <w:proofErr w:type="gramEnd"/>
+      <w:r>
+        <w:rPr>
+          <w:b/>
+          <w:bCs/>
+        </w:rPr>
+        <w:t>'adopter', ROW_NUMBER() OVER (), '@example.com'),</w:t>
+      </w:r>
+    </w:p>
+    <w:p>
+      <w:pPr>
+        <w:numPr>
+          <w:ilvl w:val="0"/>
+          <w:numId w:val="32"/>
+        </w:numPr>
+        <w:tabs>
+          <w:tab w:val="clear" w:pos="720"/>
+        </w:tabs>
+        <w:rPr>
+          <w:b/>
+          <w:bCs/>
+        </w:rPr>
+      </w:pPr>
+      <w:proofErr w:type="gramStart"/>
+      <w:r>
+        <w:rPr>
+          <w:b/>
+          <w:bCs/>
+        </w:rPr>
+        <w:t>CONCAT(</w:t>
+      </w:r>
+      <w:proofErr w:type="gramEnd"/>
+      <w:r>
+        <w:rPr>
+          <w:b/>
+          <w:bCs/>
+        </w:rPr>
+        <w:t>'+91', FLOOR(RAND() * 10000000000)),</w:t>
+      </w:r>
+    </w:p>
+    <w:p>
+      <w:pPr>
+        <w:numPr>
+          <w:ilvl w:val="0"/>
+          <w:numId w:val="32"/>
+        </w:numPr>
+        <w:tabs>
+          <w:tab w:val="clear" w:pos="720"/>
+        </w:tabs>
+        <w:rPr>
+          <w:b/>
+          <w:bCs/>
+        </w:rPr>
+      </w:pPr>
+      <w:proofErr w:type="gramStart"/>
+      <w:r>
+        <w:rPr>
+          <w:b/>
+          <w:bCs/>
+        </w:rPr>
+        <w:t>CONCAT(</w:t>
+      </w:r>
+      <w:proofErr w:type="gramEnd"/>
+      <w:r>
+        <w:rPr>
+          <w:b/>
+          <w:bCs/>
+        </w:rPr>
+        <w:t>'Address_', ROW_NUMBER() OVER ()), ROUND(RAND() * 5000, 2)</w:t>
+      </w:r>
+    </w:p>
+    <w:p>
+      <w:pPr>
+        <w:numPr>
+          <w:ilvl w:val="0"/>
+          <w:numId w:val="32"/>
+        </w:numPr>
+        <w:tabs>
+          <w:tab w:val="clear" w:pos="720"/>
+        </w:tabs>
+        <w:rPr>
+          <w:b/>
+          <w:bCs/>
+        </w:rPr>
+      </w:pPr>
+      <w:r>
+        <w:rPr>
+          <w:b/>
+          <w:bCs/>
+        </w:rPr>
+        <w:t xml:space="preserve">FROM Pets ORDER BY </w:t>
+      </w:r>
+      <w:proofErr w:type="gramStart"/>
+      <w:r>
+        <w:rPr>
+          <w:b/>
+          <w:bCs/>
+        </w:rPr>
+        <w:t>RAND(</w:t>
+      </w:r>
+      <w:proofErr w:type="gramEnd"/>
+      <w:r>
+        <w:rPr>
+          <w:b/>
+          <w:bCs/>
+        </w:rPr>
+        <w:t>) LIMIT 10000;</w:t>
+      </w:r>
+    </w:p>
+    <w:p>
+      <w:pPr>
+        <w:rPr>
+          <w:b/>
+          <w:bCs/>
+        </w:rPr>
+      </w:pPr>
+      <w:r>
+        <w:rPr>
+          <w:b/>
+          <w:bCs/>
+        </w:rPr>
+        <w:t xml:space="preserve">Step 7: Bulk Insert for </w:t>
+      </w:r>
+      <w:proofErr w:type="spellStart"/>
+      <w:r>
+        <w:rPr>
+          <w:b/>
+          <w:bCs/>
+        </w:rPr>
+        <w:t>MedicalRecords</w:t>
+      </w:r>
+      <w:proofErr w:type="spellEnd"/>
+    </w:p>
+    <w:p>
+      <w:pPr>
+        <w:numPr>
+          <w:ilvl w:val="0"/>
+          <w:numId w:val="33"/>
+        </w:numPr>
+        <w:rPr>
+          <w:b/>
+          <w:bCs/>
+        </w:rPr>
+      </w:pPr>
+      <w:r>
+        <w:rPr>
+          <w:b/>
+          <w:bCs/>
+        </w:rPr>
+        <w:t>Purpose: Assign medical records to pets while ensuring uniqueness.</w:t>
+      </w:r>
+    </w:p>
+    <w:p>
+      <w:pPr>
+        <w:numPr>
+          <w:ilvl w:val="0"/>
+          <w:numId w:val="33"/>
+        </w:numPr>
+        <w:rPr>
+          <w:b/>
+          <w:bCs/>
+        </w:rPr>
+      </w:pPr>
+      <w:r>
+        <w:rPr>
+          <w:b/>
+          <w:bCs/>
+        </w:rPr>
+        <w:t xml:space="preserve">Key Operations: </w:t>
+      </w:r>
+    </w:p>
+    <w:p>
+      <w:pPr>
+        <w:numPr>
+          <w:ilvl w:val="1"/>
+          <w:numId w:val="33"/>
+        </w:numPr>
+        <w:rPr>
+          <w:b/>
+          <w:bCs/>
+        </w:rPr>
+      </w:pPr>
+      <w:r>
+        <w:rPr>
+          <w:b/>
+          <w:bCs/>
+        </w:rPr>
+        <w:t>Ensures that PetID values do not duplicate existing records.</w:t>
+      </w:r>
+    </w:p>
+    <w:p>
+      <w:pPr>
+        <w:numPr>
+          <w:ilvl w:val="1"/>
+          <w:numId w:val="33"/>
+        </w:numPr>
+        <w:rPr>
+          <w:b/>
+          <w:bCs/>
+        </w:rPr>
+      </w:pPr>
+      <w:r>
+        <w:rPr>
+          <w:b/>
+          <w:bCs/>
+        </w:rPr>
+        <w:t xml:space="preserve">Generates random </w:t>
+      </w:r>
+      <w:proofErr w:type="spellStart"/>
+      <w:r>
+        <w:rPr>
+          <w:b/>
+          <w:bCs/>
+        </w:rPr>
+        <w:t>VaccinationDate</w:t>
+      </w:r>
+      <w:proofErr w:type="spellEnd"/>
+      <w:r>
+        <w:rPr>
+          <w:b/>
+          <w:bCs/>
+        </w:rPr>
+        <w:t xml:space="preserve">, </w:t>
+      </w:r>
+      <w:proofErr w:type="spellStart"/>
+      <w:r>
+        <w:rPr>
+          <w:b/>
+          <w:bCs/>
+        </w:rPr>
+        <w:t>DiseaseHistory</w:t>
+      </w:r>
+      <w:proofErr w:type="spellEnd"/>
+      <w:r>
+        <w:rPr>
+          <w:b/>
+          <w:bCs/>
+        </w:rPr>
+        <w:t xml:space="preserve">, and </w:t>
+      </w:r>
+      <w:proofErr w:type="spellStart"/>
+      <w:r>
+        <w:rPr>
+          <w:b/>
+          <w:bCs/>
+        </w:rPr>
+        <w:t>IsVaccinated</w:t>
+      </w:r>
+      <w:proofErr w:type="spellEnd"/>
+      <w:r>
+        <w:rPr>
+          <w:b/>
+          <w:bCs/>
+        </w:rPr>
+        <w:t xml:space="preserve"> values.</w:t>
+      </w:r>
+    </w:p>
+    <w:p>
+      <w:pPr>
+        <w:numPr>
+          <w:ilvl w:val="0"/>
+          <w:numId w:val="33"/>
+        </w:numPr>
+        <w:rPr>
+          <w:b/>
+          <w:bCs/>
+        </w:rPr>
+      </w:pPr>
+      <w:r>
+        <w:rPr>
+          <w:b/>
+          <w:bCs/>
+        </w:rPr>
+        <w:t xml:space="preserve">SQL Snippet: </w:t>
+      </w:r>
+    </w:p>
+    <w:p>
+      <w:pPr>
+        <w:numPr>
+          <w:ilvl w:val="0"/>
+          <w:numId w:val="33"/>
+        </w:numPr>
+        <w:tabs>
+          <w:tab w:val="clear" w:pos="720"/>
+        </w:tabs>
+        <w:rPr>
+          <w:b/>
+          <w:bCs/>
+        </w:rPr>
+      </w:pPr>
+      <w:r>
+        <w:rPr>
+          <w:b/>
+          <w:bCs/>
+        </w:rPr>
+        <w:t xml:space="preserve">INSERT INTO </w:t>
+      </w:r>
+      <w:proofErr w:type="spellStart"/>
+      <w:r>
+        <w:rPr>
+          <w:b/>
+          <w:bCs/>
+        </w:rPr>
+        <w:t>MedicalRecords</w:t>
+      </w:r>
+      <w:proofErr w:type="spellEnd"/>
+      <w:r>
+        <w:rPr>
+          <w:b/>
+          <w:bCs/>
+        </w:rPr>
+        <w:t xml:space="preserve"> (</w:t>
+      </w:r>
+      <w:proofErr w:type="spellStart"/>
+      <w:r>
+        <w:rPr>
+          <w:b/>
+          <w:bCs/>
+        </w:rPr>
+        <w:t>MedicalRecordID</w:t>
+      </w:r>
+      <w:proofErr w:type="spellEnd"/>
+      <w:r>
+        <w:rPr>
+          <w:b/>
+          <w:bCs/>
+        </w:rPr>
+        <w:t xml:space="preserve">, PetID, </w:t>
+      </w:r>
+      <w:proofErr w:type="spellStart"/>
+      <w:r>
+        <w:rPr>
+          <w:b/>
+          <w:bCs/>
+        </w:rPr>
+        <w:t>VaccinationDate</w:t>
+      </w:r>
+      <w:proofErr w:type="spellEnd"/>
+      <w:r>
+        <w:rPr>
+          <w:b/>
+          <w:bCs/>
+        </w:rPr>
+        <w:t xml:space="preserve">, </w:t>
+      </w:r>
+      <w:proofErr w:type="spellStart"/>
+      <w:r>
+        <w:rPr>
+          <w:b/>
+          <w:bCs/>
+        </w:rPr>
+        <w:t>DiseaseHistory</w:t>
+      </w:r>
+      <w:proofErr w:type="spellEnd"/>
+      <w:r>
+        <w:rPr>
+          <w:b/>
+          <w:bCs/>
+        </w:rPr>
+        <w:t xml:space="preserve">, </w:t>
+      </w:r>
+      <w:proofErr w:type="spellStart"/>
+      <w:r>
+        <w:rPr>
+          <w:b/>
+          <w:bCs/>
+        </w:rPr>
+        <w:t>IsVaccinated</w:t>
+      </w:r>
+      <w:proofErr w:type="spellEnd"/>
+      <w:r>
+        <w:rPr>
+          <w:b/>
+          <w:bCs/>
+        </w:rPr>
+        <w:t>, Notes)</w:t>
+      </w:r>
+    </w:p>
+    <w:p>
+      <w:pPr>
+        <w:numPr>
+          <w:ilvl w:val="0"/>
+          <w:numId w:val="33"/>
+        </w:numPr>
+        <w:tabs>
+          <w:tab w:val="clear" w:pos="720"/>
+        </w:tabs>
+        <w:rPr>
+          <w:b/>
+          <w:bCs/>
+        </w:rPr>
+      </w:pPr>
+      <w:r>
+        <w:rPr>
+          <w:b/>
+          <w:bCs/>
+        </w:rPr>
+        <w:t>SELECT ROW_</w:t>
+      </w:r>
+      <w:proofErr w:type="gramStart"/>
+      <w:r>
+        <w:rPr>
+          <w:b/>
+          <w:bCs/>
+        </w:rPr>
+        <w:t>NUMBER(</w:t>
+      </w:r>
+      <w:proofErr w:type="gramEnd"/>
+      <w:r>
+        <w:rPr>
+          <w:b/>
+          <w:bCs/>
+        </w:rPr>
+        <w:t>) OVER () + 10000, PetID,</w:t>
+      </w:r>
+    </w:p>
+    <w:p>
+      <w:pPr>
+        <w:numPr>
+          <w:ilvl w:val="0"/>
+          <w:numId w:val="33"/>
+        </w:numPr>
+        <w:tabs>
+          <w:tab w:val="clear" w:pos="720"/>
+        </w:tabs>
+        <w:rPr>
+          <w:b/>
+          <w:bCs/>
+        </w:rPr>
+      </w:pPr>
+      <w:r>
+        <w:rPr>
+          <w:b/>
+          <w:bCs/>
+        </w:rPr>
+        <w:t>CAST(DATE_SUB(</w:t>
+      </w:r>
+      <w:proofErr w:type="gramStart"/>
+      <w:r>
+        <w:rPr>
+          <w:b/>
+          <w:bCs/>
+        </w:rPr>
+        <w:t>CURDATE(</w:t>
+      </w:r>
+      <w:proofErr w:type="gramEnd"/>
+      <w:r>
+        <w:rPr>
+          <w:b/>
+          <w:bCs/>
+        </w:rPr>
+        <w:t>), INTERVAL FLOOR(RAND() * 500) DAY) AS DATE),</w:t>
+      </w:r>
+    </w:p>
+    <w:p>
+      <w:pPr>
+        <w:numPr>
+          <w:ilvl w:val="0"/>
+          <w:numId w:val="33"/>
+        </w:numPr>
+        <w:tabs>
+          <w:tab w:val="clear" w:pos="720"/>
+        </w:tabs>
+        <w:rPr>
+          <w:b/>
+          <w:bCs/>
+        </w:rPr>
+      </w:pPr>
+      <w:proofErr w:type="gramStart"/>
+      <w:r>
+        <w:rPr>
+          <w:b/>
+          <w:bCs/>
+        </w:rPr>
+        <w:t>CONCAT(</w:t>
+      </w:r>
+      <w:proofErr w:type="gramEnd"/>
+      <w:r>
+        <w:rPr>
+          <w:b/>
+          <w:bCs/>
+        </w:rPr>
+        <w:t>'History_', FLOOR(RAND() * 10)),</w:t>
+      </w:r>
+    </w:p>
+    <w:p>
+      <w:pPr>
+        <w:numPr>
+          <w:ilvl w:val="0"/>
+          <w:numId w:val="33"/>
+        </w:numPr>
+        <w:tabs>
+          <w:tab w:val="clear" w:pos="720"/>
+        </w:tabs>
+        <w:rPr>
+          <w:b/>
+          <w:bCs/>
+        </w:rPr>
+      </w:pPr>
+      <w:r>
+        <w:rPr>
+          <w:b/>
+          <w:bCs/>
+        </w:rPr>
+        <w:t>FLOOR(</w:t>
+      </w:r>
+      <w:proofErr w:type="gramStart"/>
+      <w:r>
+        <w:rPr>
+          <w:b/>
+          <w:bCs/>
+        </w:rPr>
+        <w:t>RAND(</w:t>
+      </w:r>
+      <w:proofErr w:type="gramEnd"/>
+      <w:r>
+        <w:rPr>
+          <w:b/>
+          <w:bCs/>
+        </w:rPr>
+        <w:t>) * 2), CONCAT('Notes_', FLOOR(RAND() * 10))</w:t>
+      </w:r>
+    </w:p>
+    <w:p>
+      <w:pPr>
+        <w:numPr>
+          <w:ilvl w:val="0"/>
+          <w:numId w:val="33"/>
+        </w:numPr>
+        <w:tabs>
+          <w:tab w:val="clear" w:pos="720"/>
+        </w:tabs>
+        <w:rPr>
+          <w:b/>
+          <w:bCs/>
+        </w:rPr>
+      </w:pPr>
+      <w:r>
+        <w:rPr>
+          <w:b/>
+          <w:bCs/>
+        </w:rPr>
+        <w:t xml:space="preserve">FROM Pets WHERE PetID NOT IN (SELECT PetID FROM </w:t>
+      </w:r>
+      <w:proofErr w:type="spellStart"/>
+      <w:r>
+        <w:rPr>
+          <w:b/>
+          <w:bCs/>
+        </w:rPr>
+        <w:t>MedicalRecords</w:t>
+      </w:r>
+      <w:proofErr w:type="spellEnd"/>
+      <w:r>
+        <w:rPr>
+          <w:b/>
+          <w:bCs/>
+        </w:rPr>
+        <w:t xml:space="preserve">) ORDER BY </w:t>
+      </w:r>
+      <w:proofErr w:type="gramStart"/>
+      <w:r>
+        <w:rPr>
+          <w:b/>
+          <w:bCs/>
+        </w:rPr>
+        <w:t>RAND(</w:t>
+      </w:r>
+      <w:proofErr w:type="gramEnd"/>
+      <w:r>
+        <w:rPr>
+          <w:b/>
+          <w:bCs/>
+        </w:rPr>
+        <w:t>) LIMIT 10000;</w:t>
+      </w:r>
+    </w:p>
+    <w:p>
+      <w:pPr>
+        <w:pStyle w:val="Heading3"/>
+      </w:pPr>
+      <w:r>
+        <w:t xml:space="preserve">3. Expected </w:t>
+      </w:r>
+      <w:proofErr w:type="spellStart"/>
+      <w:r>
+        <w:t>Behavior</w:t>
+      </w:r>
+      <w:proofErr w:type="spellEnd"/>
+      <w:r>
+        <w:t xml:space="preserve"> and Results</w:t>
+      </w:r>
+    </w:p>
+    <w:p>
+      <w:pPr>
+        <w:numPr>
+          <w:ilvl w:val="0"/>
+          <w:numId w:val="34"/>
+        </w:numPr>
+        <w:rPr>
+          <w:b/>
+          <w:bCs/>
+        </w:rPr>
+      </w:pPr>
+      <w:r>
+        <w:rPr>
+          <w:b/>
+          <w:bCs/>
+        </w:rPr>
+        <w:t>Performance Testing: Ensures that bulk inserts, updates, and integrity constraints function efficiently under load.</w:t>
+      </w:r>
+    </w:p>
+    <w:p>
+      <w:pPr>
+        <w:numPr>
+          <w:ilvl w:val="0"/>
+          <w:numId w:val="34"/>
+        </w:numPr>
+        <w:rPr>
+          <w:b/>
+          <w:bCs/>
+        </w:rPr>
+      </w:pPr>
+      <w:r>
+        <w:rPr>
+          <w:b/>
+          <w:bCs/>
+        </w:rPr>
+        <w:t>Referential Integrity: Ensures that all foreign key constraints are maintained.</w:t>
+      </w:r>
+    </w:p>
+    <w:p>
+      <w:pPr>
+        <w:numPr>
+          <w:ilvl w:val="0"/>
+          <w:numId w:val="34"/>
+        </w:numPr>
+        <w:rPr>
+          <w:b/>
+          <w:bCs/>
+        </w:rPr>
+      </w:pPr>
+      <w:r>
+        <w:rPr>
+          <w:b/>
+          <w:bCs/>
+        </w:rPr>
+        <w:t>Trigger Testing: Tests the functionality of triggers related to adoption tracking and foster home capacity management.</w:t>
+      </w:r>
+    </w:p>
+    <w:p>
+      <w:pPr>
+        <w:numPr>
+          <w:ilvl w:val="0"/>
+          <w:numId w:val="34"/>
+        </w:numPr>
+        <w:rPr>
+          <w:b/>
+          <w:bCs/>
+        </w:rPr>
+      </w:pPr>
+      <w:r>
+        <w:rPr>
+          <w:b/>
+          <w:bCs/>
+        </w:rPr>
+        <w:t>Error Handling: The script prevents duplicate entries and invalid data insertions.</w:t>
+      </w:r>
+    </w:p>
+    <w:p>
+      <w:pPr>
+        <w:pStyle w:val="Heading3"/>
+      </w:pPr>
+      <w:r>
+        <w:t>4. Conclusion</w:t>
+      </w:r>
+    </w:p>
+    <w:p>
+      <w:pPr>
+        <w:rPr>
+          <w:b/>
+          <w:bCs/>
+        </w:rPr>
+      </w:pPr>
+      <w:r>
+        <w:rPr>
+          <w:b/>
+          <w:bCs/>
+        </w:rPr>
+        <w:t>The stress testing script effectively simulates a high-load scenario to validate the efficiency and reliability of the database. It ensures that all tables maintain referential integrity while performing large-scale data operations.</w:t>
+      </w:r>
+    </w:p>
+    <w:p>
+      <w:pPr>
+        <w:rPr>
+          <w:b/>
+          <w:bCs/>
+        </w:rPr>
+      </w:pPr>
+      <w:r>
+        <w:rPr>
+          <w:b/>
+          <w:bCs/>
+        </w:rPr>
+        <w:pict w14:anchorId="14A27008">
+          <v:rect id="_x0000_i1045" style="width:0;height:1.5pt" o:hralign="center" o:hrstd="t" o:hr="t" fillcolor="#a0a0a0" stroked="f"/>
         </w:pict>
       </w:r>
     </w:p>
@@ -4234,8 +6996,14 @@
           <w:bCs/>
         </w:rPr>
       </w:pPr>
-    </w:p>
-    <w:p/>
+      <w:r>
+        <w:rPr>
+          <w:b/>
+          <w:bCs/>
+        </w:rPr>
+        <w:t>End of Documentation</w:t>
+      </w:r>
+    </w:p>
     <w:p>
       <w:pPr>
         <w:rPr>
@@ -4256,6 +7024,11 @@
 
 <file path=word/numbering.xml><?xml version="1.0" encoding="utf-8"?>
 <w:numbering xmlns:wpc="http://schemas.microsoft.com/office/word/2010/wordprocessingCanvas" xmlns:cx="http://schemas.microsoft.com/office/drawing/2014/chartex" xmlns:cx1="http://schemas.microsoft.com/office/drawing/2015/9/8/chartex" xmlns:cx2="http://schemas.microsoft.com/office/drawing/2015/10/21/chartex" xmlns:cx3="http://schemas.microsoft.com/office/drawing/2016/5/9/chartex" xmlns:cx4="http://schemas.microsoft.com/office/drawing/2016/5/10/chartex" xmlns:cx5="http://schemas.microsoft.com/office/drawing/2016/5/11/chartex" xmlns:cx6="http://schemas.microsoft.com/office/drawing/2016/5/12/chartex" xmlns:cx7="http://schemas.microsoft.com/office/drawing/2016/5/13/chartex" xmlns:cx8="http://schemas.microsoft.com/office/drawing/2016/5/14/chartex" xmlns:mc="http://schemas.openxmlformats.org/markup-compatibility/2006" xmlns:aink="http://schemas.microsoft.com/office/drawing/2016/ink" xmlns:am3d="http://schemas.microsoft.com/office/drawing/2017/model3d" xmlns:o="urn:schemas-microsoft-com:office:office" xmlns:oel="http://schemas.microsoft.com/office/2019/extlst" xmlns:r="http://schemas.openxmlformats.org/officeDocument/2006/relationships" xmlns:m="http://schemas.openxmlformats.org/officeDocument/2006/math" xmlns:v="urn:schemas-microsoft-com:vml" xmlns:wp14="http://schemas.microsoft.com/office/word/2010/wordprocessingDrawing" xmlns:wp="http://schemas.openxmlformats.org/drawingml/2006/wordprocessingDrawing" xmlns:w10="urn:schemas-microsoft-com:office:word" xmlns:w="http://schemas.openxmlformats.org/wordprocessingml/2006/main" xmlns:w14="http://schemas.microsoft.com/office/word/2010/wordml" xmlns:w15="http://schemas.microsoft.com/office/word/2012/wordml" xmlns:w16cex="http://schemas.microsoft.com/office/word/2018/wordml/cex" xmlns:w16cid="http://schemas.microsoft.com/office/word/2016/wordml/cid" xmlns:w16="http://schemas.microsoft.com/office/word/2018/wordml" xmlns:w16du="http://schemas.microsoft.com/office/word/2023/wordml/word16du" xmlns:w16sdtdh="http://schemas.microsoft.com/office/word/2020/wordml/sdtdatahash" xmlns:w16sdtfl="http://schemas.microsoft.com/office/word/2024/wordml/sdtformatlock" xmlns:w16se="http://schemas.microsoft.com/office/word/2015/wordml/symex" xmlns:wpg="http://schemas.microsoft.com/office/word/2010/wordprocessingGroup" xmlns:wpi="http://schemas.microsoft.com/office/word/2010/wordprocessingInk" xmlns:wne="http://schemas.microsoft.com/office/word/2006/wordml" xmlns:wps="http://schemas.microsoft.com/office/word/2010/wordprocessingShape" mc:Ignorable="w14 w15 w16se w16cid w16 w16cex w16sdtdh w16sdtfl w16du wp14">
+  <w:numPicBullet w:numPicBulletId="0">
+    <w:pict>
+      <v:rect id="_x0000_i1040" style="width:0;height:1.5pt" o:hralign="center" o:bullet="t" o:hrstd="t" o:hr="t" fillcolor="#a0a0a0" stroked="f"/>
+    </w:pict>
+  </w:numPicBullet>
   <w:abstractNum w:abstractNumId="0" w15:restartNumberingAfterBreak="0">
     <w:nsid w:val="062C68D7"/>
     <w:multiLevelType w:val="multilevel"/>
@@ -4853,6 +7626,155 @@
     </w:lvl>
   </w:abstractNum>
   <w:abstractNum w:abstractNumId="4" w15:restartNumberingAfterBreak="0">
+    <w:nsid w:val="1D4353C5"/>
+    <w:multiLevelType w:val="multilevel"/>
+    <w:tmpl w:val="C6A079B6"/>
+    <w:lvl w:ilvl="0">
+      <w:start w:val="1"/>
+      <w:numFmt w:val="bullet"/>
+      <w:lvlText w:val=""/>
+      <w:lvlJc w:val="left"/>
+      <w:pPr>
+        <w:tabs>
+          <w:tab w:val="num" w:pos="720"/>
+        </w:tabs>
+        <w:ind w:left="720" w:hanging="360"/>
+      </w:pPr>
+      <w:rPr>
+        <w:rFonts w:ascii="Symbol" w:hAnsi="Symbol" w:hint="default"/>
+        <w:sz w:val="20"/>
+      </w:rPr>
+    </w:lvl>
+    <w:lvl w:ilvl="1">
+      <w:start w:val="1"/>
+      <w:numFmt w:val="bullet"/>
+      <w:lvlText w:val="o"/>
+      <w:lvlJc w:val="left"/>
+      <w:pPr>
+        <w:tabs>
+          <w:tab w:val="num" w:pos="1440"/>
+        </w:tabs>
+        <w:ind w:left="1440" w:hanging="360"/>
+      </w:pPr>
+      <w:rPr>
+        <w:rFonts w:ascii="Courier New" w:hAnsi="Courier New" w:hint="default"/>
+        <w:sz w:val="20"/>
+      </w:rPr>
+    </w:lvl>
+    <w:lvl w:ilvl="2" w:tentative="1">
+      <w:start w:val="1"/>
+      <w:numFmt w:val="bullet"/>
+      <w:lvlText w:val=""/>
+      <w:lvlJc w:val="left"/>
+      <w:pPr>
+        <w:tabs>
+          <w:tab w:val="num" w:pos="2160"/>
+        </w:tabs>
+        <w:ind w:left="2160" w:hanging="360"/>
+      </w:pPr>
+      <w:rPr>
+        <w:rFonts w:ascii="Wingdings" w:hAnsi="Wingdings" w:hint="default"/>
+        <w:sz w:val="20"/>
+      </w:rPr>
+    </w:lvl>
+    <w:lvl w:ilvl="3" w:tentative="1">
+      <w:start w:val="1"/>
+      <w:numFmt w:val="bullet"/>
+      <w:lvlText w:val=""/>
+      <w:lvlJc w:val="left"/>
+      <w:pPr>
+        <w:tabs>
+          <w:tab w:val="num" w:pos="2880"/>
+        </w:tabs>
+        <w:ind w:left="2880" w:hanging="360"/>
+      </w:pPr>
+      <w:rPr>
+        <w:rFonts w:ascii="Wingdings" w:hAnsi="Wingdings" w:hint="default"/>
+        <w:sz w:val="20"/>
+      </w:rPr>
+    </w:lvl>
+    <w:lvl w:ilvl="4" w:tentative="1">
+      <w:start w:val="1"/>
+      <w:numFmt w:val="bullet"/>
+      <w:lvlText w:val=""/>
+      <w:lvlJc w:val="left"/>
+      <w:pPr>
+        <w:tabs>
+          <w:tab w:val="num" w:pos="3600"/>
+        </w:tabs>
+        <w:ind w:left="3600" w:hanging="360"/>
+      </w:pPr>
+      <w:rPr>
+        <w:rFonts w:ascii="Wingdings" w:hAnsi="Wingdings" w:hint="default"/>
+        <w:sz w:val="20"/>
+      </w:rPr>
+    </w:lvl>
+    <w:lvl w:ilvl="5" w:tentative="1">
+      <w:start w:val="1"/>
+      <w:numFmt w:val="bullet"/>
+      <w:lvlText w:val=""/>
+      <w:lvlJc w:val="left"/>
+      <w:pPr>
+        <w:tabs>
+          <w:tab w:val="num" w:pos="4320"/>
+        </w:tabs>
+        <w:ind w:left="4320" w:hanging="360"/>
+      </w:pPr>
+      <w:rPr>
+        <w:rFonts w:ascii="Wingdings" w:hAnsi="Wingdings" w:hint="default"/>
+        <w:sz w:val="20"/>
+      </w:rPr>
+    </w:lvl>
+    <w:lvl w:ilvl="6" w:tentative="1">
+      <w:start w:val="1"/>
+      <w:numFmt w:val="bullet"/>
+      <w:lvlText w:val=""/>
+      <w:lvlJc w:val="left"/>
+      <w:pPr>
+        <w:tabs>
+          <w:tab w:val="num" w:pos="5040"/>
+        </w:tabs>
+        <w:ind w:left="5040" w:hanging="360"/>
+      </w:pPr>
+      <w:rPr>
+        <w:rFonts w:ascii="Wingdings" w:hAnsi="Wingdings" w:hint="default"/>
+        <w:sz w:val="20"/>
+      </w:rPr>
+    </w:lvl>
+    <w:lvl w:ilvl="7" w:tentative="1">
+      <w:start w:val="1"/>
+      <w:numFmt w:val="bullet"/>
+      <w:lvlText w:val=""/>
+      <w:lvlJc w:val="left"/>
+      <w:pPr>
+        <w:tabs>
+          <w:tab w:val="num" w:pos="5760"/>
+        </w:tabs>
+        <w:ind w:left="5760" w:hanging="360"/>
+      </w:pPr>
+      <w:rPr>
+        <w:rFonts w:ascii="Wingdings" w:hAnsi="Wingdings" w:hint="default"/>
+        <w:sz w:val="20"/>
+      </w:rPr>
+    </w:lvl>
+    <w:lvl w:ilvl="8" w:tentative="1">
+      <w:start w:val="1"/>
+      <w:numFmt w:val="bullet"/>
+      <w:lvlText w:val=""/>
+      <w:lvlJc w:val="left"/>
+      <w:pPr>
+        <w:tabs>
+          <w:tab w:val="num" w:pos="6480"/>
+        </w:tabs>
+        <w:ind w:left="6480" w:hanging="360"/>
+      </w:pPr>
+      <w:rPr>
+        <w:rFonts w:ascii="Wingdings" w:hAnsi="Wingdings" w:hint="default"/>
+        <w:sz w:val="20"/>
+      </w:rPr>
+    </w:lvl>
+  </w:abstractNum>
+  <w:abstractNum w:abstractNumId="5" w15:restartNumberingAfterBreak="0">
     <w:nsid w:val="22FC570A"/>
     <w:multiLevelType w:val="multilevel"/>
     <w:tmpl w:val="EB1E81E4"/>
@@ -5001,7 +7923,148 @@
       </w:rPr>
     </w:lvl>
   </w:abstractNum>
-  <w:abstractNum w:abstractNumId="5" w15:restartNumberingAfterBreak="0">
+  <w:abstractNum w:abstractNumId="6" w15:restartNumberingAfterBreak="0">
+    <w:nsid w:val="23AB7F2D"/>
+    <w:multiLevelType w:val="hybridMultilevel"/>
+    <w:tmpl w:val="4B1A7166"/>
+    <w:lvl w:ilvl="0" w:tplc="EB28DBB2">
+      <w:start w:val="1"/>
+      <w:numFmt w:val="bullet"/>
+      <w:lvlText w:val=""/>
+      <w:lvlPicBulletId w:val="0"/>
+      <w:lvlJc w:val="left"/>
+      <w:pPr>
+        <w:tabs>
+          <w:tab w:val="num" w:pos="720"/>
+        </w:tabs>
+        <w:ind w:left="720" w:hanging="360"/>
+      </w:pPr>
+      <w:rPr>
+        <w:rFonts w:ascii="Symbol" w:hAnsi="Symbol" w:hint="default"/>
+      </w:rPr>
+    </w:lvl>
+    <w:lvl w:ilvl="1" w:tplc="E5E29EF8" w:tentative="1">
+      <w:start w:val="1"/>
+      <w:numFmt w:val="bullet"/>
+      <w:lvlText w:val=""/>
+      <w:lvlJc w:val="left"/>
+      <w:pPr>
+        <w:tabs>
+          <w:tab w:val="num" w:pos="1440"/>
+        </w:tabs>
+        <w:ind w:left="1440" w:hanging="360"/>
+      </w:pPr>
+      <w:rPr>
+        <w:rFonts w:ascii="Symbol" w:hAnsi="Symbol" w:hint="default"/>
+      </w:rPr>
+    </w:lvl>
+    <w:lvl w:ilvl="2" w:tplc="2FB6A67C" w:tentative="1">
+      <w:start w:val="1"/>
+      <w:numFmt w:val="bullet"/>
+      <w:lvlText w:val=""/>
+      <w:lvlJc w:val="left"/>
+      <w:pPr>
+        <w:tabs>
+          <w:tab w:val="num" w:pos="2160"/>
+        </w:tabs>
+        <w:ind w:left="2160" w:hanging="360"/>
+      </w:pPr>
+      <w:rPr>
+        <w:rFonts w:ascii="Symbol" w:hAnsi="Symbol" w:hint="default"/>
+      </w:rPr>
+    </w:lvl>
+    <w:lvl w:ilvl="3" w:tplc="6972A3B8" w:tentative="1">
+      <w:start w:val="1"/>
+      <w:numFmt w:val="bullet"/>
+      <w:lvlText w:val=""/>
+      <w:lvlJc w:val="left"/>
+      <w:pPr>
+        <w:tabs>
+          <w:tab w:val="num" w:pos="2880"/>
+        </w:tabs>
+        <w:ind w:left="2880" w:hanging="360"/>
+      </w:pPr>
+      <w:rPr>
+        <w:rFonts w:ascii="Symbol" w:hAnsi="Symbol" w:hint="default"/>
+      </w:rPr>
+    </w:lvl>
+    <w:lvl w:ilvl="4" w:tplc="3432DC78" w:tentative="1">
+      <w:start w:val="1"/>
+      <w:numFmt w:val="bullet"/>
+      <w:lvlText w:val=""/>
+      <w:lvlJc w:val="left"/>
+      <w:pPr>
+        <w:tabs>
+          <w:tab w:val="num" w:pos="3600"/>
+        </w:tabs>
+        <w:ind w:left="3600" w:hanging="360"/>
+      </w:pPr>
+      <w:rPr>
+        <w:rFonts w:ascii="Symbol" w:hAnsi="Symbol" w:hint="default"/>
+      </w:rPr>
+    </w:lvl>
+    <w:lvl w:ilvl="5" w:tplc="86F00F8C" w:tentative="1">
+      <w:start w:val="1"/>
+      <w:numFmt w:val="bullet"/>
+      <w:lvlText w:val=""/>
+      <w:lvlJc w:val="left"/>
+      <w:pPr>
+        <w:tabs>
+          <w:tab w:val="num" w:pos="4320"/>
+        </w:tabs>
+        <w:ind w:left="4320" w:hanging="360"/>
+      </w:pPr>
+      <w:rPr>
+        <w:rFonts w:ascii="Symbol" w:hAnsi="Symbol" w:hint="default"/>
+      </w:rPr>
+    </w:lvl>
+    <w:lvl w:ilvl="6" w:tplc="F4DC4D8E" w:tentative="1">
+      <w:start w:val="1"/>
+      <w:numFmt w:val="bullet"/>
+      <w:lvlText w:val=""/>
+      <w:lvlJc w:val="left"/>
+      <w:pPr>
+        <w:tabs>
+          <w:tab w:val="num" w:pos="5040"/>
+        </w:tabs>
+        <w:ind w:left="5040" w:hanging="360"/>
+      </w:pPr>
+      <w:rPr>
+        <w:rFonts w:ascii="Symbol" w:hAnsi="Symbol" w:hint="default"/>
+      </w:rPr>
+    </w:lvl>
+    <w:lvl w:ilvl="7" w:tplc="B252A360" w:tentative="1">
+      <w:start w:val="1"/>
+      <w:numFmt w:val="bullet"/>
+      <w:lvlText w:val=""/>
+      <w:lvlJc w:val="left"/>
+      <w:pPr>
+        <w:tabs>
+          <w:tab w:val="num" w:pos="5760"/>
+        </w:tabs>
+        <w:ind w:left="5760" w:hanging="360"/>
+      </w:pPr>
+      <w:rPr>
+        <w:rFonts w:ascii="Symbol" w:hAnsi="Symbol" w:hint="default"/>
+      </w:rPr>
+    </w:lvl>
+    <w:lvl w:ilvl="8" w:tplc="4B509774" w:tentative="1">
+      <w:start w:val="1"/>
+      <w:numFmt w:val="bullet"/>
+      <w:lvlText w:val=""/>
+      <w:lvlJc w:val="left"/>
+      <w:pPr>
+        <w:tabs>
+          <w:tab w:val="num" w:pos="6480"/>
+        </w:tabs>
+        <w:ind w:left="6480" w:hanging="360"/>
+      </w:pPr>
+      <w:rPr>
+        <w:rFonts w:ascii="Symbol" w:hAnsi="Symbol" w:hint="default"/>
+      </w:rPr>
+    </w:lvl>
+  </w:abstractNum>
+  <w:abstractNum w:abstractNumId="7" w15:restartNumberingAfterBreak="0">
     <w:nsid w:val="2A37348C"/>
     <w:multiLevelType w:val="multilevel"/>
     <w:tmpl w:val="462C53C8"/>
@@ -5150,7 +8213,156 @@
       </w:rPr>
     </w:lvl>
   </w:abstractNum>
-  <w:abstractNum w:abstractNumId="6" w15:restartNumberingAfterBreak="0">
+  <w:abstractNum w:abstractNumId="8" w15:restartNumberingAfterBreak="0">
+    <w:nsid w:val="2FB45523"/>
+    <w:multiLevelType w:val="multilevel"/>
+    <w:tmpl w:val="DA98A402"/>
+    <w:lvl w:ilvl="0">
+      <w:start w:val="1"/>
+      <w:numFmt w:val="bullet"/>
+      <w:lvlText w:val=""/>
+      <w:lvlJc w:val="left"/>
+      <w:pPr>
+        <w:tabs>
+          <w:tab w:val="num" w:pos="720"/>
+        </w:tabs>
+        <w:ind w:left="720" w:hanging="360"/>
+      </w:pPr>
+      <w:rPr>
+        <w:rFonts w:ascii="Symbol" w:hAnsi="Symbol" w:hint="default"/>
+        <w:sz w:val="20"/>
+      </w:rPr>
+    </w:lvl>
+    <w:lvl w:ilvl="1">
+      <w:start w:val="1"/>
+      <w:numFmt w:val="bullet"/>
+      <w:lvlText w:val="o"/>
+      <w:lvlJc w:val="left"/>
+      <w:pPr>
+        <w:tabs>
+          <w:tab w:val="num" w:pos="1440"/>
+        </w:tabs>
+        <w:ind w:left="1440" w:hanging="360"/>
+      </w:pPr>
+      <w:rPr>
+        <w:rFonts w:ascii="Courier New" w:hAnsi="Courier New" w:hint="default"/>
+        <w:sz w:val="20"/>
+      </w:rPr>
+    </w:lvl>
+    <w:lvl w:ilvl="2" w:tentative="1">
+      <w:start w:val="1"/>
+      <w:numFmt w:val="bullet"/>
+      <w:lvlText w:val=""/>
+      <w:lvlJc w:val="left"/>
+      <w:pPr>
+        <w:tabs>
+          <w:tab w:val="num" w:pos="2160"/>
+        </w:tabs>
+        <w:ind w:left="2160" w:hanging="360"/>
+      </w:pPr>
+      <w:rPr>
+        <w:rFonts w:ascii="Wingdings" w:hAnsi="Wingdings" w:hint="default"/>
+        <w:sz w:val="20"/>
+      </w:rPr>
+    </w:lvl>
+    <w:lvl w:ilvl="3" w:tentative="1">
+      <w:start w:val="1"/>
+      <w:numFmt w:val="bullet"/>
+      <w:lvlText w:val=""/>
+      <w:lvlJc w:val="left"/>
+      <w:pPr>
+        <w:tabs>
+          <w:tab w:val="num" w:pos="2880"/>
+        </w:tabs>
+        <w:ind w:left="2880" w:hanging="360"/>
+      </w:pPr>
+      <w:rPr>
+        <w:rFonts w:ascii="Wingdings" w:hAnsi="Wingdings" w:hint="default"/>
+        <w:sz w:val="20"/>
+      </w:rPr>
+    </w:lvl>
+    <w:lvl w:ilvl="4" w:tentative="1">
+      <w:start w:val="1"/>
+      <w:numFmt w:val="bullet"/>
+      <w:lvlText w:val=""/>
+      <w:lvlJc w:val="left"/>
+      <w:pPr>
+        <w:tabs>
+          <w:tab w:val="num" w:pos="3600"/>
+        </w:tabs>
+        <w:ind w:left="3600" w:hanging="360"/>
+      </w:pPr>
+      <w:rPr>
+        <w:rFonts w:ascii="Wingdings" w:hAnsi="Wingdings" w:hint="default"/>
+        <w:sz w:val="20"/>
+      </w:rPr>
+    </w:lvl>
+    <w:lvl w:ilvl="5" w:tentative="1">
+      <w:start w:val="1"/>
+      <w:numFmt w:val="bullet"/>
+      <w:lvlText w:val=""/>
+      <w:lvlJc w:val="left"/>
+      <w:pPr>
+        <w:tabs>
+          <w:tab w:val="num" w:pos="4320"/>
+        </w:tabs>
+        <w:ind w:left="4320" w:hanging="360"/>
+      </w:pPr>
+      <w:rPr>
+        <w:rFonts w:ascii="Wingdings" w:hAnsi="Wingdings" w:hint="default"/>
+        <w:sz w:val="20"/>
+      </w:rPr>
+    </w:lvl>
+    <w:lvl w:ilvl="6" w:tentative="1">
+      <w:start w:val="1"/>
+      <w:numFmt w:val="bullet"/>
+      <w:lvlText w:val=""/>
+      <w:lvlJc w:val="left"/>
+      <w:pPr>
+        <w:tabs>
+          <w:tab w:val="num" w:pos="5040"/>
+        </w:tabs>
+        <w:ind w:left="5040" w:hanging="360"/>
+      </w:pPr>
+      <w:rPr>
+        <w:rFonts w:ascii="Wingdings" w:hAnsi="Wingdings" w:hint="default"/>
+        <w:sz w:val="20"/>
+      </w:rPr>
+    </w:lvl>
+    <w:lvl w:ilvl="7" w:tentative="1">
+      <w:start w:val="1"/>
+      <w:numFmt w:val="bullet"/>
+      <w:lvlText w:val=""/>
+      <w:lvlJc w:val="left"/>
+      <w:pPr>
+        <w:tabs>
+          <w:tab w:val="num" w:pos="5760"/>
+        </w:tabs>
+        <w:ind w:left="5760" w:hanging="360"/>
+      </w:pPr>
+      <w:rPr>
+        <w:rFonts w:ascii="Wingdings" w:hAnsi="Wingdings" w:hint="default"/>
+        <w:sz w:val="20"/>
+      </w:rPr>
+    </w:lvl>
+    <w:lvl w:ilvl="8" w:tentative="1">
+      <w:start w:val="1"/>
+      <w:numFmt w:val="bullet"/>
+      <w:lvlText w:val=""/>
+      <w:lvlJc w:val="left"/>
+      <w:pPr>
+        <w:tabs>
+          <w:tab w:val="num" w:pos="6480"/>
+        </w:tabs>
+        <w:ind w:left="6480" w:hanging="360"/>
+      </w:pPr>
+      <w:rPr>
+        <w:rFonts w:ascii="Wingdings" w:hAnsi="Wingdings" w:hint="default"/>
+        <w:sz w:val="20"/>
+      </w:rPr>
+    </w:lvl>
+  </w:abstractNum>
+  <w:abstractNum w:abstractNumId="9" w15:restartNumberingAfterBreak="0">
     <w:nsid w:val="344736BF"/>
     <w:multiLevelType w:val="multilevel"/>
     <w:tmpl w:val="0776AA90"/>
@@ -5299,7 +8511,7 @@
       </w:rPr>
     </w:lvl>
   </w:abstractNum>
-  <w:abstractNum w:abstractNumId="7" w15:restartNumberingAfterBreak="0">
+  <w:abstractNum w:abstractNumId="10" w15:restartNumberingAfterBreak="0">
     <w:nsid w:val="34625378"/>
     <w:multiLevelType w:val="multilevel"/>
     <w:tmpl w:val="E5B613DC"/>
@@ -5448,7 +8660,7 @@
       </w:rPr>
     </w:lvl>
   </w:abstractNum>
-  <w:abstractNum w:abstractNumId="8" w15:restartNumberingAfterBreak="0">
+  <w:abstractNum w:abstractNumId="11" w15:restartNumberingAfterBreak="0">
     <w:nsid w:val="34973841"/>
     <w:multiLevelType w:val="multilevel"/>
     <w:tmpl w:val="9EF0CAC2"/>
@@ -5597,7 +8809,7 @@
       </w:rPr>
     </w:lvl>
   </w:abstractNum>
-  <w:abstractNum w:abstractNumId="9" w15:restartNumberingAfterBreak="0">
+  <w:abstractNum w:abstractNumId="12" w15:restartNumberingAfterBreak="0">
     <w:nsid w:val="390F2632"/>
     <w:multiLevelType w:val="multilevel"/>
     <w:tmpl w:val="FBE2CDDC"/>
@@ -5746,7 +8958,7 @@
       </w:rPr>
     </w:lvl>
   </w:abstractNum>
-  <w:abstractNum w:abstractNumId="10" w15:restartNumberingAfterBreak="0">
+  <w:abstractNum w:abstractNumId="13" w15:restartNumberingAfterBreak="0">
     <w:nsid w:val="39DF5C78"/>
     <w:multiLevelType w:val="multilevel"/>
     <w:tmpl w:val="6032FC46"/>
@@ -5895,7 +9107,7 @@
       </w:rPr>
     </w:lvl>
   </w:abstractNum>
-  <w:abstractNum w:abstractNumId="11" w15:restartNumberingAfterBreak="0">
+  <w:abstractNum w:abstractNumId="14" w15:restartNumberingAfterBreak="0">
     <w:nsid w:val="3F805851"/>
     <w:multiLevelType w:val="multilevel"/>
     <w:tmpl w:val="AD5074C2"/>
@@ -6044,7 +9256,454 @@
       </w:rPr>
     </w:lvl>
   </w:abstractNum>
-  <w:abstractNum w:abstractNumId="12" w15:restartNumberingAfterBreak="0">
+  <w:abstractNum w:abstractNumId="15" w15:restartNumberingAfterBreak="0">
+    <w:nsid w:val="4D4B0092"/>
+    <w:multiLevelType w:val="multilevel"/>
+    <w:tmpl w:val="00D41B90"/>
+    <w:lvl w:ilvl="0">
+      <w:start w:val="1"/>
+      <w:numFmt w:val="bullet"/>
+      <w:lvlText w:val=""/>
+      <w:lvlJc w:val="left"/>
+      <w:pPr>
+        <w:tabs>
+          <w:tab w:val="num" w:pos="720"/>
+        </w:tabs>
+        <w:ind w:left="720" w:hanging="360"/>
+      </w:pPr>
+      <w:rPr>
+        <w:rFonts w:ascii="Symbol" w:hAnsi="Symbol" w:hint="default"/>
+        <w:sz w:val="20"/>
+      </w:rPr>
+    </w:lvl>
+    <w:lvl w:ilvl="1" w:tentative="1">
+      <w:start w:val="1"/>
+      <w:numFmt w:val="bullet"/>
+      <w:lvlText w:val="o"/>
+      <w:lvlJc w:val="left"/>
+      <w:pPr>
+        <w:tabs>
+          <w:tab w:val="num" w:pos="1440"/>
+        </w:tabs>
+        <w:ind w:left="1440" w:hanging="360"/>
+      </w:pPr>
+      <w:rPr>
+        <w:rFonts w:ascii="Courier New" w:hAnsi="Courier New" w:hint="default"/>
+        <w:sz w:val="20"/>
+      </w:rPr>
+    </w:lvl>
+    <w:lvl w:ilvl="2" w:tentative="1">
+      <w:start w:val="1"/>
+      <w:numFmt w:val="bullet"/>
+      <w:lvlText w:val=""/>
+      <w:lvlJc w:val="left"/>
+      <w:pPr>
+        <w:tabs>
+          <w:tab w:val="num" w:pos="2160"/>
+        </w:tabs>
+        <w:ind w:left="2160" w:hanging="360"/>
+      </w:pPr>
+      <w:rPr>
+        <w:rFonts w:ascii="Wingdings" w:hAnsi="Wingdings" w:hint="default"/>
+        <w:sz w:val="20"/>
+      </w:rPr>
+    </w:lvl>
+    <w:lvl w:ilvl="3" w:tentative="1">
+      <w:start w:val="1"/>
+      <w:numFmt w:val="bullet"/>
+      <w:lvlText w:val=""/>
+      <w:lvlJc w:val="left"/>
+      <w:pPr>
+        <w:tabs>
+          <w:tab w:val="num" w:pos="2880"/>
+        </w:tabs>
+        <w:ind w:left="2880" w:hanging="360"/>
+      </w:pPr>
+      <w:rPr>
+        <w:rFonts w:ascii="Wingdings" w:hAnsi="Wingdings" w:hint="default"/>
+        <w:sz w:val="20"/>
+      </w:rPr>
+    </w:lvl>
+    <w:lvl w:ilvl="4" w:tentative="1">
+      <w:start w:val="1"/>
+      <w:numFmt w:val="bullet"/>
+      <w:lvlText w:val=""/>
+      <w:lvlJc w:val="left"/>
+      <w:pPr>
+        <w:tabs>
+          <w:tab w:val="num" w:pos="3600"/>
+        </w:tabs>
+        <w:ind w:left="3600" w:hanging="360"/>
+      </w:pPr>
+      <w:rPr>
+        <w:rFonts w:ascii="Wingdings" w:hAnsi="Wingdings" w:hint="default"/>
+        <w:sz w:val="20"/>
+      </w:rPr>
+    </w:lvl>
+    <w:lvl w:ilvl="5" w:tentative="1">
+      <w:start w:val="1"/>
+      <w:numFmt w:val="bullet"/>
+      <w:lvlText w:val=""/>
+      <w:lvlJc w:val="left"/>
+      <w:pPr>
+        <w:tabs>
+          <w:tab w:val="num" w:pos="4320"/>
+        </w:tabs>
+        <w:ind w:left="4320" w:hanging="360"/>
+      </w:pPr>
+      <w:rPr>
+        <w:rFonts w:ascii="Wingdings" w:hAnsi="Wingdings" w:hint="default"/>
+        <w:sz w:val="20"/>
+      </w:rPr>
+    </w:lvl>
+    <w:lvl w:ilvl="6" w:tentative="1">
+      <w:start w:val="1"/>
+      <w:numFmt w:val="bullet"/>
+      <w:lvlText w:val=""/>
+      <w:lvlJc w:val="left"/>
+      <w:pPr>
+        <w:tabs>
+          <w:tab w:val="num" w:pos="5040"/>
+        </w:tabs>
+        <w:ind w:left="5040" w:hanging="360"/>
+      </w:pPr>
+      <w:rPr>
+        <w:rFonts w:ascii="Wingdings" w:hAnsi="Wingdings" w:hint="default"/>
+        <w:sz w:val="20"/>
+      </w:rPr>
+    </w:lvl>
+    <w:lvl w:ilvl="7" w:tentative="1">
+      <w:start w:val="1"/>
+      <w:numFmt w:val="bullet"/>
+      <w:lvlText w:val=""/>
+      <w:lvlJc w:val="left"/>
+      <w:pPr>
+        <w:tabs>
+          <w:tab w:val="num" w:pos="5760"/>
+        </w:tabs>
+        <w:ind w:left="5760" w:hanging="360"/>
+      </w:pPr>
+      <w:rPr>
+        <w:rFonts w:ascii="Wingdings" w:hAnsi="Wingdings" w:hint="default"/>
+        <w:sz w:val="20"/>
+      </w:rPr>
+    </w:lvl>
+    <w:lvl w:ilvl="8" w:tentative="1">
+      <w:start w:val="1"/>
+      <w:numFmt w:val="bullet"/>
+      <w:lvlText w:val=""/>
+      <w:lvlJc w:val="left"/>
+      <w:pPr>
+        <w:tabs>
+          <w:tab w:val="num" w:pos="6480"/>
+        </w:tabs>
+        <w:ind w:left="6480" w:hanging="360"/>
+      </w:pPr>
+      <w:rPr>
+        <w:rFonts w:ascii="Wingdings" w:hAnsi="Wingdings" w:hint="default"/>
+        <w:sz w:val="20"/>
+      </w:rPr>
+    </w:lvl>
+  </w:abstractNum>
+  <w:abstractNum w:abstractNumId="16" w15:restartNumberingAfterBreak="0">
+    <w:nsid w:val="50E36BD6"/>
+    <w:multiLevelType w:val="multilevel"/>
+    <w:tmpl w:val="696A86AA"/>
+    <w:lvl w:ilvl="0">
+      <w:start w:val="1"/>
+      <w:numFmt w:val="bullet"/>
+      <w:lvlText w:val=""/>
+      <w:lvlJc w:val="left"/>
+      <w:pPr>
+        <w:tabs>
+          <w:tab w:val="num" w:pos="720"/>
+        </w:tabs>
+        <w:ind w:left="720" w:hanging="360"/>
+      </w:pPr>
+      <w:rPr>
+        <w:rFonts w:ascii="Symbol" w:hAnsi="Symbol" w:hint="default"/>
+        <w:sz w:val="20"/>
+      </w:rPr>
+    </w:lvl>
+    <w:lvl w:ilvl="1">
+      <w:start w:val="1"/>
+      <w:numFmt w:val="bullet"/>
+      <w:lvlText w:val="o"/>
+      <w:lvlJc w:val="left"/>
+      <w:pPr>
+        <w:tabs>
+          <w:tab w:val="num" w:pos="1440"/>
+        </w:tabs>
+        <w:ind w:left="1440" w:hanging="360"/>
+      </w:pPr>
+      <w:rPr>
+        <w:rFonts w:ascii="Courier New" w:hAnsi="Courier New" w:hint="default"/>
+        <w:sz w:val="20"/>
+      </w:rPr>
+    </w:lvl>
+    <w:lvl w:ilvl="2" w:tentative="1">
+      <w:start w:val="1"/>
+      <w:numFmt w:val="bullet"/>
+      <w:lvlText w:val=""/>
+      <w:lvlJc w:val="left"/>
+      <w:pPr>
+        <w:tabs>
+          <w:tab w:val="num" w:pos="2160"/>
+        </w:tabs>
+        <w:ind w:left="2160" w:hanging="360"/>
+      </w:pPr>
+      <w:rPr>
+        <w:rFonts w:ascii="Wingdings" w:hAnsi="Wingdings" w:hint="default"/>
+        <w:sz w:val="20"/>
+      </w:rPr>
+    </w:lvl>
+    <w:lvl w:ilvl="3" w:tentative="1">
+      <w:start w:val="1"/>
+      <w:numFmt w:val="bullet"/>
+      <w:lvlText w:val=""/>
+      <w:lvlJc w:val="left"/>
+      <w:pPr>
+        <w:tabs>
+          <w:tab w:val="num" w:pos="2880"/>
+        </w:tabs>
+        <w:ind w:left="2880" w:hanging="360"/>
+      </w:pPr>
+      <w:rPr>
+        <w:rFonts w:ascii="Wingdings" w:hAnsi="Wingdings" w:hint="default"/>
+        <w:sz w:val="20"/>
+      </w:rPr>
+    </w:lvl>
+    <w:lvl w:ilvl="4" w:tentative="1">
+      <w:start w:val="1"/>
+      <w:numFmt w:val="bullet"/>
+      <w:lvlText w:val=""/>
+      <w:lvlJc w:val="left"/>
+      <w:pPr>
+        <w:tabs>
+          <w:tab w:val="num" w:pos="3600"/>
+        </w:tabs>
+        <w:ind w:left="3600" w:hanging="360"/>
+      </w:pPr>
+      <w:rPr>
+        <w:rFonts w:ascii="Wingdings" w:hAnsi="Wingdings" w:hint="default"/>
+        <w:sz w:val="20"/>
+      </w:rPr>
+    </w:lvl>
+    <w:lvl w:ilvl="5" w:tentative="1">
+      <w:start w:val="1"/>
+      <w:numFmt w:val="bullet"/>
+      <w:lvlText w:val=""/>
+      <w:lvlJc w:val="left"/>
+      <w:pPr>
+        <w:tabs>
+          <w:tab w:val="num" w:pos="4320"/>
+        </w:tabs>
+        <w:ind w:left="4320" w:hanging="360"/>
+      </w:pPr>
+      <w:rPr>
+        <w:rFonts w:ascii="Wingdings" w:hAnsi="Wingdings" w:hint="default"/>
+        <w:sz w:val="20"/>
+      </w:rPr>
+    </w:lvl>
+    <w:lvl w:ilvl="6" w:tentative="1">
+      <w:start w:val="1"/>
+      <w:numFmt w:val="bullet"/>
+      <w:lvlText w:val=""/>
+      <w:lvlJc w:val="left"/>
+      <w:pPr>
+        <w:tabs>
+          <w:tab w:val="num" w:pos="5040"/>
+        </w:tabs>
+        <w:ind w:left="5040" w:hanging="360"/>
+      </w:pPr>
+      <w:rPr>
+        <w:rFonts w:ascii="Wingdings" w:hAnsi="Wingdings" w:hint="default"/>
+        <w:sz w:val="20"/>
+      </w:rPr>
+    </w:lvl>
+    <w:lvl w:ilvl="7" w:tentative="1">
+      <w:start w:val="1"/>
+      <w:numFmt w:val="bullet"/>
+      <w:lvlText w:val=""/>
+      <w:lvlJc w:val="left"/>
+      <w:pPr>
+        <w:tabs>
+          <w:tab w:val="num" w:pos="5760"/>
+        </w:tabs>
+        <w:ind w:left="5760" w:hanging="360"/>
+      </w:pPr>
+      <w:rPr>
+        <w:rFonts w:ascii="Wingdings" w:hAnsi="Wingdings" w:hint="default"/>
+        <w:sz w:val="20"/>
+      </w:rPr>
+    </w:lvl>
+    <w:lvl w:ilvl="8" w:tentative="1">
+      <w:start w:val="1"/>
+      <w:numFmt w:val="bullet"/>
+      <w:lvlText w:val=""/>
+      <w:lvlJc w:val="left"/>
+      <w:pPr>
+        <w:tabs>
+          <w:tab w:val="num" w:pos="6480"/>
+        </w:tabs>
+        <w:ind w:left="6480" w:hanging="360"/>
+      </w:pPr>
+      <w:rPr>
+        <w:rFonts w:ascii="Wingdings" w:hAnsi="Wingdings" w:hint="default"/>
+        <w:sz w:val="20"/>
+      </w:rPr>
+    </w:lvl>
+  </w:abstractNum>
+  <w:abstractNum w:abstractNumId="17" w15:restartNumberingAfterBreak="0">
+    <w:nsid w:val="51EF0596"/>
+    <w:multiLevelType w:val="multilevel"/>
+    <w:tmpl w:val="F8C2B7E0"/>
+    <w:lvl w:ilvl="0">
+      <w:start w:val="1"/>
+      <w:numFmt w:val="bullet"/>
+      <w:lvlText w:val=""/>
+      <w:lvlJc w:val="left"/>
+      <w:pPr>
+        <w:tabs>
+          <w:tab w:val="num" w:pos="720"/>
+        </w:tabs>
+        <w:ind w:left="720" w:hanging="360"/>
+      </w:pPr>
+      <w:rPr>
+        <w:rFonts w:ascii="Symbol" w:hAnsi="Symbol" w:hint="default"/>
+        <w:sz w:val="20"/>
+      </w:rPr>
+    </w:lvl>
+    <w:lvl w:ilvl="1">
+      <w:start w:val="1"/>
+      <w:numFmt w:val="bullet"/>
+      <w:lvlText w:val="o"/>
+      <w:lvlJc w:val="left"/>
+      <w:pPr>
+        <w:tabs>
+          <w:tab w:val="num" w:pos="1440"/>
+        </w:tabs>
+        <w:ind w:left="1440" w:hanging="360"/>
+      </w:pPr>
+      <w:rPr>
+        <w:rFonts w:ascii="Courier New" w:hAnsi="Courier New" w:hint="default"/>
+        <w:sz w:val="20"/>
+      </w:rPr>
+    </w:lvl>
+    <w:lvl w:ilvl="2" w:tentative="1">
+      <w:start w:val="1"/>
+      <w:numFmt w:val="bullet"/>
+      <w:lvlText w:val=""/>
+      <w:lvlJc w:val="left"/>
+      <w:pPr>
+        <w:tabs>
+          <w:tab w:val="num" w:pos="2160"/>
+        </w:tabs>
+        <w:ind w:left="2160" w:hanging="360"/>
+      </w:pPr>
+      <w:rPr>
+        <w:rFonts w:ascii="Wingdings" w:hAnsi="Wingdings" w:hint="default"/>
+        <w:sz w:val="20"/>
+      </w:rPr>
+    </w:lvl>
+    <w:lvl w:ilvl="3" w:tentative="1">
+      <w:start w:val="1"/>
+      <w:numFmt w:val="bullet"/>
+      <w:lvlText w:val=""/>
+      <w:lvlJc w:val="left"/>
+      <w:pPr>
+        <w:tabs>
+          <w:tab w:val="num" w:pos="2880"/>
+        </w:tabs>
+        <w:ind w:left="2880" w:hanging="360"/>
+      </w:pPr>
+      <w:rPr>
+        <w:rFonts w:ascii="Wingdings" w:hAnsi="Wingdings" w:hint="default"/>
+        <w:sz w:val="20"/>
+      </w:rPr>
+    </w:lvl>
+    <w:lvl w:ilvl="4" w:tentative="1">
+      <w:start w:val="1"/>
+      <w:numFmt w:val="bullet"/>
+      <w:lvlText w:val=""/>
+      <w:lvlJc w:val="left"/>
+      <w:pPr>
+        <w:tabs>
+          <w:tab w:val="num" w:pos="3600"/>
+        </w:tabs>
+        <w:ind w:left="3600" w:hanging="360"/>
+      </w:pPr>
+      <w:rPr>
+        <w:rFonts w:ascii="Wingdings" w:hAnsi="Wingdings" w:hint="default"/>
+        <w:sz w:val="20"/>
+      </w:rPr>
+    </w:lvl>
+    <w:lvl w:ilvl="5" w:tentative="1">
+      <w:start w:val="1"/>
+      <w:numFmt w:val="bullet"/>
+      <w:lvlText w:val=""/>
+      <w:lvlJc w:val="left"/>
+      <w:pPr>
+        <w:tabs>
+          <w:tab w:val="num" w:pos="4320"/>
+        </w:tabs>
+        <w:ind w:left="4320" w:hanging="360"/>
+      </w:pPr>
+      <w:rPr>
+        <w:rFonts w:ascii="Wingdings" w:hAnsi="Wingdings" w:hint="default"/>
+        <w:sz w:val="20"/>
+      </w:rPr>
+    </w:lvl>
+    <w:lvl w:ilvl="6" w:tentative="1">
+      <w:start w:val="1"/>
+      <w:numFmt w:val="bullet"/>
+      <w:lvlText w:val=""/>
+      <w:lvlJc w:val="left"/>
+      <w:pPr>
+        <w:tabs>
+          <w:tab w:val="num" w:pos="5040"/>
+        </w:tabs>
+        <w:ind w:left="5040" w:hanging="360"/>
+      </w:pPr>
+      <w:rPr>
+        <w:rFonts w:ascii="Wingdings" w:hAnsi="Wingdings" w:hint="default"/>
+        <w:sz w:val="20"/>
+      </w:rPr>
+    </w:lvl>
+    <w:lvl w:ilvl="7" w:tentative="1">
+      <w:start w:val="1"/>
+      <w:numFmt w:val="bullet"/>
+      <w:lvlText w:val=""/>
+      <w:lvlJc w:val="left"/>
+      <w:pPr>
+        <w:tabs>
+          <w:tab w:val="num" w:pos="5760"/>
+        </w:tabs>
+        <w:ind w:left="5760" w:hanging="360"/>
+      </w:pPr>
+      <w:rPr>
+        <w:rFonts w:ascii="Wingdings" w:hAnsi="Wingdings" w:hint="default"/>
+        <w:sz w:val="20"/>
+      </w:rPr>
+    </w:lvl>
+    <w:lvl w:ilvl="8" w:tentative="1">
+      <w:start w:val="1"/>
+      <w:numFmt w:val="bullet"/>
+      <w:lvlText w:val=""/>
+      <w:lvlJc w:val="left"/>
+      <w:pPr>
+        <w:tabs>
+          <w:tab w:val="num" w:pos="6480"/>
+        </w:tabs>
+        <w:ind w:left="6480" w:hanging="360"/>
+      </w:pPr>
+      <w:rPr>
+        <w:rFonts w:ascii="Wingdings" w:hAnsi="Wingdings" w:hint="default"/>
+        <w:sz w:val="20"/>
+      </w:rPr>
+    </w:lvl>
+  </w:abstractNum>
+  <w:abstractNum w:abstractNumId="18" w15:restartNumberingAfterBreak="0">
     <w:nsid w:val="54B73A55"/>
     <w:multiLevelType w:val="multilevel"/>
     <w:tmpl w:val="135C22B4"/>
@@ -6193,7 +9852,7 @@
       </w:rPr>
     </w:lvl>
   </w:abstractNum>
-  <w:abstractNum w:abstractNumId="13" w15:restartNumberingAfterBreak="0">
+  <w:abstractNum w:abstractNumId="19" w15:restartNumberingAfterBreak="0">
     <w:nsid w:val="59B542CD"/>
     <w:multiLevelType w:val="multilevel"/>
     <w:tmpl w:val="ED4077B4"/>
@@ -6342,7 +10001,156 @@
       </w:rPr>
     </w:lvl>
   </w:abstractNum>
-  <w:abstractNum w:abstractNumId="14" w15:restartNumberingAfterBreak="0">
+  <w:abstractNum w:abstractNumId="20" w15:restartNumberingAfterBreak="0">
+    <w:nsid w:val="5C4935D0"/>
+    <w:multiLevelType w:val="multilevel"/>
+    <w:tmpl w:val="4038F750"/>
+    <w:lvl w:ilvl="0">
+      <w:start w:val="1"/>
+      <w:numFmt w:val="bullet"/>
+      <w:lvlText w:val=""/>
+      <w:lvlJc w:val="left"/>
+      <w:pPr>
+        <w:tabs>
+          <w:tab w:val="num" w:pos="720"/>
+        </w:tabs>
+        <w:ind w:left="720" w:hanging="360"/>
+      </w:pPr>
+      <w:rPr>
+        <w:rFonts w:ascii="Symbol" w:hAnsi="Symbol" w:hint="default"/>
+        <w:sz w:val="20"/>
+      </w:rPr>
+    </w:lvl>
+    <w:lvl w:ilvl="1">
+      <w:start w:val="1"/>
+      <w:numFmt w:val="bullet"/>
+      <w:lvlText w:val="o"/>
+      <w:lvlJc w:val="left"/>
+      <w:pPr>
+        <w:tabs>
+          <w:tab w:val="num" w:pos="1440"/>
+        </w:tabs>
+        <w:ind w:left="1440" w:hanging="360"/>
+      </w:pPr>
+      <w:rPr>
+        <w:rFonts w:ascii="Courier New" w:hAnsi="Courier New" w:hint="default"/>
+        <w:sz w:val="20"/>
+      </w:rPr>
+    </w:lvl>
+    <w:lvl w:ilvl="2" w:tentative="1">
+      <w:start w:val="1"/>
+      <w:numFmt w:val="bullet"/>
+      <w:lvlText w:val=""/>
+      <w:lvlJc w:val="left"/>
+      <w:pPr>
+        <w:tabs>
+          <w:tab w:val="num" w:pos="2160"/>
+        </w:tabs>
+        <w:ind w:left="2160" w:hanging="360"/>
+      </w:pPr>
+      <w:rPr>
+        <w:rFonts w:ascii="Wingdings" w:hAnsi="Wingdings" w:hint="default"/>
+        <w:sz w:val="20"/>
+      </w:rPr>
+    </w:lvl>
+    <w:lvl w:ilvl="3" w:tentative="1">
+      <w:start w:val="1"/>
+      <w:numFmt w:val="bullet"/>
+      <w:lvlText w:val=""/>
+      <w:lvlJc w:val="left"/>
+      <w:pPr>
+        <w:tabs>
+          <w:tab w:val="num" w:pos="2880"/>
+        </w:tabs>
+        <w:ind w:left="2880" w:hanging="360"/>
+      </w:pPr>
+      <w:rPr>
+        <w:rFonts w:ascii="Wingdings" w:hAnsi="Wingdings" w:hint="default"/>
+        <w:sz w:val="20"/>
+      </w:rPr>
+    </w:lvl>
+    <w:lvl w:ilvl="4" w:tentative="1">
+      <w:start w:val="1"/>
+      <w:numFmt w:val="bullet"/>
+      <w:lvlText w:val=""/>
+      <w:lvlJc w:val="left"/>
+      <w:pPr>
+        <w:tabs>
+          <w:tab w:val="num" w:pos="3600"/>
+        </w:tabs>
+        <w:ind w:left="3600" w:hanging="360"/>
+      </w:pPr>
+      <w:rPr>
+        <w:rFonts w:ascii="Wingdings" w:hAnsi="Wingdings" w:hint="default"/>
+        <w:sz w:val="20"/>
+      </w:rPr>
+    </w:lvl>
+    <w:lvl w:ilvl="5" w:tentative="1">
+      <w:start w:val="1"/>
+      <w:numFmt w:val="bullet"/>
+      <w:lvlText w:val=""/>
+      <w:lvlJc w:val="left"/>
+      <w:pPr>
+        <w:tabs>
+          <w:tab w:val="num" w:pos="4320"/>
+        </w:tabs>
+        <w:ind w:left="4320" w:hanging="360"/>
+      </w:pPr>
+      <w:rPr>
+        <w:rFonts w:ascii="Wingdings" w:hAnsi="Wingdings" w:hint="default"/>
+        <w:sz w:val="20"/>
+      </w:rPr>
+    </w:lvl>
+    <w:lvl w:ilvl="6" w:tentative="1">
+      <w:start w:val="1"/>
+      <w:numFmt w:val="bullet"/>
+      <w:lvlText w:val=""/>
+      <w:lvlJc w:val="left"/>
+      <w:pPr>
+        <w:tabs>
+          <w:tab w:val="num" w:pos="5040"/>
+        </w:tabs>
+        <w:ind w:left="5040" w:hanging="360"/>
+      </w:pPr>
+      <w:rPr>
+        <w:rFonts w:ascii="Wingdings" w:hAnsi="Wingdings" w:hint="default"/>
+        <w:sz w:val="20"/>
+      </w:rPr>
+    </w:lvl>
+    <w:lvl w:ilvl="7" w:tentative="1">
+      <w:start w:val="1"/>
+      <w:numFmt w:val="bullet"/>
+      <w:lvlText w:val=""/>
+      <w:lvlJc w:val="left"/>
+      <w:pPr>
+        <w:tabs>
+          <w:tab w:val="num" w:pos="5760"/>
+        </w:tabs>
+        <w:ind w:left="5760" w:hanging="360"/>
+      </w:pPr>
+      <w:rPr>
+        <w:rFonts w:ascii="Wingdings" w:hAnsi="Wingdings" w:hint="default"/>
+        <w:sz w:val="20"/>
+      </w:rPr>
+    </w:lvl>
+    <w:lvl w:ilvl="8" w:tentative="1">
+      <w:start w:val="1"/>
+      <w:numFmt w:val="bullet"/>
+      <w:lvlText w:val=""/>
+      <w:lvlJc w:val="left"/>
+      <w:pPr>
+        <w:tabs>
+          <w:tab w:val="num" w:pos="6480"/>
+        </w:tabs>
+        <w:ind w:left="6480" w:hanging="360"/>
+      </w:pPr>
+      <w:rPr>
+        <w:rFonts w:ascii="Wingdings" w:hAnsi="Wingdings" w:hint="default"/>
+        <w:sz w:val="20"/>
+      </w:rPr>
+    </w:lvl>
+  </w:abstractNum>
+  <w:abstractNum w:abstractNumId="21" w15:restartNumberingAfterBreak="0">
     <w:nsid w:val="5F89612C"/>
     <w:multiLevelType w:val="multilevel"/>
     <w:tmpl w:val="4A04F15A"/>
@@ -6459,7 +10267,7 @@
       </w:pPr>
     </w:lvl>
   </w:abstractNum>
-  <w:abstractNum w:abstractNumId="15" w15:restartNumberingAfterBreak="0">
+  <w:abstractNum w:abstractNumId="22" w15:restartNumberingAfterBreak="0">
     <w:nsid w:val="5F9F2820"/>
     <w:multiLevelType w:val="multilevel"/>
     <w:tmpl w:val="07B6311C"/>
@@ -6608,7 +10416,7 @@
       </w:rPr>
     </w:lvl>
   </w:abstractNum>
-  <w:abstractNum w:abstractNumId="16" w15:restartNumberingAfterBreak="0">
+  <w:abstractNum w:abstractNumId="23" w15:restartNumberingAfterBreak="0">
     <w:nsid w:val="60C35500"/>
     <w:multiLevelType w:val="multilevel"/>
     <w:tmpl w:val="4704B1AA"/>
@@ -6757,7 +10565,156 @@
       </w:rPr>
     </w:lvl>
   </w:abstractNum>
-  <w:abstractNum w:abstractNumId="17" w15:restartNumberingAfterBreak="0">
+  <w:abstractNum w:abstractNumId="24" w15:restartNumberingAfterBreak="0">
+    <w:nsid w:val="62854378"/>
+    <w:multiLevelType w:val="multilevel"/>
+    <w:tmpl w:val="3F761EA6"/>
+    <w:lvl w:ilvl="0">
+      <w:start w:val="1"/>
+      <w:numFmt w:val="bullet"/>
+      <w:lvlText w:val=""/>
+      <w:lvlJc w:val="left"/>
+      <w:pPr>
+        <w:tabs>
+          <w:tab w:val="num" w:pos="720"/>
+        </w:tabs>
+        <w:ind w:left="720" w:hanging="360"/>
+      </w:pPr>
+      <w:rPr>
+        <w:rFonts w:ascii="Symbol" w:hAnsi="Symbol" w:hint="default"/>
+        <w:sz w:val="20"/>
+      </w:rPr>
+    </w:lvl>
+    <w:lvl w:ilvl="1">
+      <w:start w:val="1"/>
+      <w:numFmt w:val="bullet"/>
+      <w:lvlText w:val="o"/>
+      <w:lvlJc w:val="left"/>
+      <w:pPr>
+        <w:tabs>
+          <w:tab w:val="num" w:pos="1440"/>
+        </w:tabs>
+        <w:ind w:left="1440" w:hanging="360"/>
+      </w:pPr>
+      <w:rPr>
+        <w:rFonts w:ascii="Courier New" w:hAnsi="Courier New" w:hint="default"/>
+        <w:sz w:val="20"/>
+      </w:rPr>
+    </w:lvl>
+    <w:lvl w:ilvl="2" w:tentative="1">
+      <w:start w:val="1"/>
+      <w:numFmt w:val="bullet"/>
+      <w:lvlText w:val=""/>
+      <w:lvlJc w:val="left"/>
+      <w:pPr>
+        <w:tabs>
+          <w:tab w:val="num" w:pos="2160"/>
+        </w:tabs>
+        <w:ind w:left="2160" w:hanging="360"/>
+      </w:pPr>
+      <w:rPr>
+        <w:rFonts w:ascii="Wingdings" w:hAnsi="Wingdings" w:hint="default"/>
+        <w:sz w:val="20"/>
+      </w:rPr>
+    </w:lvl>
+    <w:lvl w:ilvl="3" w:tentative="1">
+      <w:start w:val="1"/>
+      <w:numFmt w:val="bullet"/>
+      <w:lvlText w:val=""/>
+      <w:lvlJc w:val="left"/>
+      <w:pPr>
+        <w:tabs>
+          <w:tab w:val="num" w:pos="2880"/>
+        </w:tabs>
+        <w:ind w:left="2880" w:hanging="360"/>
+      </w:pPr>
+      <w:rPr>
+        <w:rFonts w:ascii="Wingdings" w:hAnsi="Wingdings" w:hint="default"/>
+        <w:sz w:val="20"/>
+      </w:rPr>
+    </w:lvl>
+    <w:lvl w:ilvl="4" w:tentative="1">
+      <w:start w:val="1"/>
+      <w:numFmt w:val="bullet"/>
+      <w:lvlText w:val=""/>
+      <w:lvlJc w:val="left"/>
+      <w:pPr>
+        <w:tabs>
+          <w:tab w:val="num" w:pos="3600"/>
+        </w:tabs>
+        <w:ind w:left="3600" w:hanging="360"/>
+      </w:pPr>
+      <w:rPr>
+        <w:rFonts w:ascii="Wingdings" w:hAnsi="Wingdings" w:hint="default"/>
+        <w:sz w:val="20"/>
+      </w:rPr>
+    </w:lvl>
+    <w:lvl w:ilvl="5" w:tentative="1">
+      <w:start w:val="1"/>
+      <w:numFmt w:val="bullet"/>
+      <w:lvlText w:val=""/>
+      <w:lvlJc w:val="left"/>
+      <w:pPr>
+        <w:tabs>
+          <w:tab w:val="num" w:pos="4320"/>
+        </w:tabs>
+        <w:ind w:left="4320" w:hanging="360"/>
+      </w:pPr>
+      <w:rPr>
+        <w:rFonts w:ascii="Wingdings" w:hAnsi="Wingdings" w:hint="default"/>
+        <w:sz w:val="20"/>
+      </w:rPr>
+    </w:lvl>
+    <w:lvl w:ilvl="6" w:tentative="1">
+      <w:start w:val="1"/>
+      <w:numFmt w:val="bullet"/>
+      <w:lvlText w:val=""/>
+      <w:lvlJc w:val="left"/>
+      <w:pPr>
+        <w:tabs>
+          <w:tab w:val="num" w:pos="5040"/>
+        </w:tabs>
+        <w:ind w:left="5040" w:hanging="360"/>
+      </w:pPr>
+      <w:rPr>
+        <w:rFonts w:ascii="Wingdings" w:hAnsi="Wingdings" w:hint="default"/>
+        <w:sz w:val="20"/>
+      </w:rPr>
+    </w:lvl>
+    <w:lvl w:ilvl="7" w:tentative="1">
+      <w:start w:val="1"/>
+      <w:numFmt w:val="bullet"/>
+      <w:lvlText w:val=""/>
+      <w:lvlJc w:val="left"/>
+      <w:pPr>
+        <w:tabs>
+          <w:tab w:val="num" w:pos="5760"/>
+        </w:tabs>
+        <w:ind w:left="5760" w:hanging="360"/>
+      </w:pPr>
+      <w:rPr>
+        <w:rFonts w:ascii="Wingdings" w:hAnsi="Wingdings" w:hint="default"/>
+        <w:sz w:val="20"/>
+      </w:rPr>
+    </w:lvl>
+    <w:lvl w:ilvl="8" w:tentative="1">
+      <w:start w:val="1"/>
+      <w:numFmt w:val="bullet"/>
+      <w:lvlText w:val=""/>
+      <w:lvlJc w:val="left"/>
+      <w:pPr>
+        <w:tabs>
+          <w:tab w:val="num" w:pos="6480"/>
+        </w:tabs>
+        <w:ind w:left="6480" w:hanging="360"/>
+      </w:pPr>
+      <w:rPr>
+        <w:rFonts w:ascii="Wingdings" w:hAnsi="Wingdings" w:hint="default"/>
+        <w:sz w:val="20"/>
+      </w:rPr>
+    </w:lvl>
+  </w:abstractNum>
+  <w:abstractNum w:abstractNumId="25" w15:restartNumberingAfterBreak="0">
     <w:nsid w:val="685F4F8B"/>
     <w:multiLevelType w:val="multilevel"/>
     <w:tmpl w:val="8BEEA236"/>
@@ -6906,7 +10863,156 @@
       </w:rPr>
     </w:lvl>
   </w:abstractNum>
-  <w:abstractNum w:abstractNumId="18" w15:restartNumberingAfterBreak="0">
+  <w:abstractNum w:abstractNumId="26" w15:restartNumberingAfterBreak="0">
+    <w:nsid w:val="69DB496F"/>
+    <w:multiLevelType w:val="multilevel"/>
+    <w:tmpl w:val="D6202F96"/>
+    <w:lvl w:ilvl="0">
+      <w:start w:val="1"/>
+      <w:numFmt w:val="bullet"/>
+      <w:lvlText w:val=""/>
+      <w:lvlJc w:val="left"/>
+      <w:pPr>
+        <w:tabs>
+          <w:tab w:val="num" w:pos="720"/>
+        </w:tabs>
+        <w:ind w:left="720" w:hanging="360"/>
+      </w:pPr>
+      <w:rPr>
+        <w:rFonts w:ascii="Symbol" w:hAnsi="Symbol" w:hint="default"/>
+        <w:sz w:val="20"/>
+      </w:rPr>
+    </w:lvl>
+    <w:lvl w:ilvl="1">
+      <w:start w:val="1"/>
+      <w:numFmt w:val="bullet"/>
+      <w:lvlText w:val="o"/>
+      <w:lvlJc w:val="left"/>
+      <w:pPr>
+        <w:tabs>
+          <w:tab w:val="num" w:pos="1440"/>
+        </w:tabs>
+        <w:ind w:left="1440" w:hanging="360"/>
+      </w:pPr>
+      <w:rPr>
+        <w:rFonts w:ascii="Courier New" w:hAnsi="Courier New" w:hint="default"/>
+        <w:sz w:val="20"/>
+      </w:rPr>
+    </w:lvl>
+    <w:lvl w:ilvl="2" w:tentative="1">
+      <w:start w:val="1"/>
+      <w:numFmt w:val="bullet"/>
+      <w:lvlText w:val=""/>
+      <w:lvlJc w:val="left"/>
+      <w:pPr>
+        <w:tabs>
+          <w:tab w:val="num" w:pos="2160"/>
+        </w:tabs>
+        <w:ind w:left="2160" w:hanging="360"/>
+      </w:pPr>
+      <w:rPr>
+        <w:rFonts w:ascii="Wingdings" w:hAnsi="Wingdings" w:hint="default"/>
+        <w:sz w:val="20"/>
+      </w:rPr>
+    </w:lvl>
+    <w:lvl w:ilvl="3" w:tentative="1">
+      <w:start w:val="1"/>
+      <w:numFmt w:val="bullet"/>
+      <w:lvlText w:val=""/>
+      <w:lvlJc w:val="left"/>
+      <w:pPr>
+        <w:tabs>
+          <w:tab w:val="num" w:pos="2880"/>
+        </w:tabs>
+        <w:ind w:left="2880" w:hanging="360"/>
+      </w:pPr>
+      <w:rPr>
+        <w:rFonts w:ascii="Wingdings" w:hAnsi="Wingdings" w:hint="default"/>
+        <w:sz w:val="20"/>
+      </w:rPr>
+    </w:lvl>
+    <w:lvl w:ilvl="4" w:tentative="1">
+      <w:start w:val="1"/>
+      <w:numFmt w:val="bullet"/>
+      <w:lvlText w:val=""/>
+      <w:lvlJc w:val="left"/>
+      <w:pPr>
+        <w:tabs>
+          <w:tab w:val="num" w:pos="3600"/>
+        </w:tabs>
+        <w:ind w:left="3600" w:hanging="360"/>
+      </w:pPr>
+      <w:rPr>
+        <w:rFonts w:ascii="Wingdings" w:hAnsi="Wingdings" w:hint="default"/>
+        <w:sz w:val="20"/>
+      </w:rPr>
+    </w:lvl>
+    <w:lvl w:ilvl="5" w:tentative="1">
+      <w:start w:val="1"/>
+      <w:numFmt w:val="bullet"/>
+      <w:lvlText w:val=""/>
+      <w:lvlJc w:val="left"/>
+      <w:pPr>
+        <w:tabs>
+          <w:tab w:val="num" w:pos="4320"/>
+        </w:tabs>
+        <w:ind w:left="4320" w:hanging="360"/>
+      </w:pPr>
+      <w:rPr>
+        <w:rFonts w:ascii="Wingdings" w:hAnsi="Wingdings" w:hint="default"/>
+        <w:sz w:val="20"/>
+      </w:rPr>
+    </w:lvl>
+    <w:lvl w:ilvl="6" w:tentative="1">
+      <w:start w:val="1"/>
+      <w:numFmt w:val="bullet"/>
+      <w:lvlText w:val=""/>
+      <w:lvlJc w:val="left"/>
+      <w:pPr>
+        <w:tabs>
+          <w:tab w:val="num" w:pos="5040"/>
+        </w:tabs>
+        <w:ind w:left="5040" w:hanging="360"/>
+      </w:pPr>
+      <w:rPr>
+        <w:rFonts w:ascii="Wingdings" w:hAnsi="Wingdings" w:hint="default"/>
+        <w:sz w:val="20"/>
+      </w:rPr>
+    </w:lvl>
+    <w:lvl w:ilvl="7" w:tentative="1">
+      <w:start w:val="1"/>
+      <w:numFmt w:val="bullet"/>
+      <w:lvlText w:val=""/>
+      <w:lvlJc w:val="left"/>
+      <w:pPr>
+        <w:tabs>
+          <w:tab w:val="num" w:pos="5760"/>
+        </w:tabs>
+        <w:ind w:left="5760" w:hanging="360"/>
+      </w:pPr>
+      <w:rPr>
+        <w:rFonts w:ascii="Wingdings" w:hAnsi="Wingdings" w:hint="default"/>
+        <w:sz w:val="20"/>
+      </w:rPr>
+    </w:lvl>
+    <w:lvl w:ilvl="8" w:tentative="1">
+      <w:start w:val="1"/>
+      <w:numFmt w:val="bullet"/>
+      <w:lvlText w:val=""/>
+      <w:lvlJc w:val="left"/>
+      <w:pPr>
+        <w:tabs>
+          <w:tab w:val="num" w:pos="6480"/>
+        </w:tabs>
+        <w:ind w:left="6480" w:hanging="360"/>
+      </w:pPr>
+      <w:rPr>
+        <w:rFonts w:ascii="Wingdings" w:hAnsi="Wingdings" w:hint="default"/>
+        <w:sz w:val="20"/>
+      </w:rPr>
+    </w:lvl>
+  </w:abstractNum>
+  <w:abstractNum w:abstractNumId="27" w15:restartNumberingAfterBreak="0">
     <w:nsid w:val="6C0D6FEC"/>
     <w:multiLevelType w:val="multilevel"/>
     <w:tmpl w:val="168E9A76"/>
@@ -7055,7 +11161,7 @@
       </w:rPr>
     </w:lvl>
   </w:abstractNum>
-  <w:abstractNum w:abstractNumId="19" w15:restartNumberingAfterBreak="0">
+  <w:abstractNum w:abstractNumId="28" w15:restartNumberingAfterBreak="0">
     <w:nsid w:val="6CE0098B"/>
     <w:multiLevelType w:val="multilevel"/>
     <w:tmpl w:val="8E4C6C28"/>
@@ -7204,7 +11310,7 @@
       </w:rPr>
     </w:lvl>
   </w:abstractNum>
-  <w:abstractNum w:abstractNumId="20" w15:restartNumberingAfterBreak="0">
+  <w:abstractNum w:abstractNumId="29" w15:restartNumberingAfterBreak="0">
     <w:nsid w:val="6CF12149"/>
     <w:multiLevelType w:val="multilevel"/>
     <w:tmpl w:val="653E6FD2"/>
@@ -7353,7 +11459,7 @@
       </w:rPr>
     </w:lvl>
   </w:abstractNum>
-  <w:abstractNum w:abstractNumId="21" w15:restartNumberingAfterBreak="0">
+  <w:abstractNum w:abstractNumId="30" w15:restartNumberingAfterBreak="0">
     <w:nsid w:val="71504EC5"/>
     <w:multiLevelType w:val="multilevel"/>
     <w:tmpl w:val="32962A4C"/>
@@ -7466,7 +11572,7 @@
       </w:pPr>
     </w:lvl>
   </w:abstractNum>
-  <w:abstractNum w:abstractNumId="22" w15:restartNumberingAfterBreak="0">
+  <w:abstractNum w:abstractNumId="31" w15:restartNumberingAfterBreak="0">
     <w:nsid w:val="73C650EB"/>
     <w:multiLevelType w:val="multilevel"/>
     <w:tmpl w:val="364C4D2E"/>
@@ -7615,7 +11721,7 @@
       </w:rPr>
     </w:lvl>
   </w:abstractNum>
-  <w:abstractNum w:abstractNumId="23" w15:restartNumberingAfterBreak="0">
+  <w:abstractNum w:abstractNumId="32" w15:restartNumberingAfterBreak="0">
     <w:nsid w:val="77F672FD"/>
     <w:multiLevelType w:val="multilevel"/>
     <w:tmpl w:val="6E1A5FF2"/>
@@ -7764,7 +11870,7 @@
       </w:rPr>
     </w:lvl>
   </w:abstractNum>
-  <w:abstractNum w:abstractNumId="24" w15:restartNumberingAfterBreak="0">
+  <w:abstractNum w:abstractNumId="33" w15:restartNumberingAfterBreak="0">
     <w:nsid w:val="783F5666"/>
     <w:multiLevelType w:val="multilevel"/>
     <w:tmpl w:val="7CA65B58"/>
@@ -7878,79 +11984,106 @@
     </w:lvl>
   </w:abstractNum>
   <w:num w:numId="1" w16cid:durableId="119963147">
-    <w:abstractNumId w:val="21"/>
+    <w:abstractNumId w:val="30"/>
   </w:num>
   <w:num w:numId="2" w16cid:durableId="1637569670">
-    <w:abstractNumId w:val="10"/>
+    <w:abstractNumId w:val="13"/>
   </w:num>
   <w:num w:numId="3" w16cid:durableId="1632174491">
-    <w:abstractNumId w:val="12"/>
+    <w:abstractNumId w:val="18"/>
   </w:num>
   <w:num w:numId="4" w16cid:durableId="1838109194">
-    <w:abstractNumId w:val="6"/>
+    <w:abstractNumId w:val="9"/>
   </w:num>
   <w:num w:numId="5" w16cid:durableId="920023070">
     <w:abstractNumId w:val="3"/>
   </w:num>
   <w:num w:numId="6" w16cid:durableId="364911823">
-    <w:abstractNumId w:val="23"/>
+    <w:abstractNumId w:val="32"/>
   </w:num>
   <w:num w:numId="7" w16cid:durableId="1307391110">
-    <w:abstractNumId w:val="19"/>
+    <w:abstractNumId w:val="28"/>
   </w:num>
   <w:num w:numId="8" w16cid:durableId="1620264070">
-    <w:abstractNumId w:val="24"/>
+    <w:abstractNumId w:val="33"/>
   </w:num>
   <w:num w:numId="9" w16cid:durableId="1614743779">
     <w:abstractNumId w:val="0"/>
   </w:num>
   <w:num w:numId="10" w16cid:durableId="1194418224">
+    <w:abstractNumId w:val="7"/>
+  </w:num>
+  <w:num w:numId="11" w16cid:durableId="1565991932">
+    <w:abstractNumId w:val="19"/>
+  </w:num>
+  <w:num w:numId="12" w16cid:durableId="527528032">
+    <w:abstractNumId w:val="10"/>
+  </w:num>
+  <w:num w:numId="13" w16cid:durableId="735053851">
+    <w:abstractNumId w:val="29"/>
+  </w:num>
+  <w:num w:numId="14" w16cid:durableId="1269462388">
     <w:abstractNumId w:val="5"/>
   </w:num>
-  <w:num w:numId="11" w16cid:durableId="1565991932">
-    <w:abstractNumId w:val="13"/>
-  </w:num>
-  <w:num w:numId="12" w16cid:durableId="527528032">
-    <w:abstractNumId w:val="7"/>
-  </w:num>
-  <w:num w:numId="13" w16cid:durableId="735053851">
-    <w:abstractNumId w:val="20"/>
-  </w:num>
-  <w:num w:numId="14" w16cid:durableId="1269462388">
-    <w:abstractNumId w:val="4"/>
-  </w:num>
   <w:num w:numId="15" w16cid:durableId="236869311">
-    <w:abstractNumId w:val="9"/>
+    <w:abstractNumId w:val="12"/>
   </w:num>
   <w:num w:numId="16" w16cid:durableId="2020278918">
-    <w:abstractNumId w:val="8"/>
+    <w:abstractNumId w:val="11"/>
   </w:num>
   <w:num w:numId="17" w16cid:durableId="198318717">
-    <w:abstractNumId w:val="18"/>
+    <w:abstractNumId w:val="27"/>
   </w:num>
   <w:num w:numId="18" w16cid:durableId="1227062150">
-    <w:abstractNumId w:val="17"/>
+    <w:abstractNumId w:val="25"/>
   </w:num>
   <w:num w:numId="19" w16cid:durableId="1646083627">
     <w:abstractNumId w:val="1"/>
   </w:num>
   <w:num w:numId="20" w16cid:durableId="955064538">
-    <w:abstractNumId w:val="22"/>
+    <w:abstractNumId w:val="31"/>
   </w:num>
   <w:num w:numId="21" w16cid:durableId="285048018">
     <w:abstractNumId w:val="2"/>
   </w:num>
   <w:num w:numId="22" w16cid:durableId="899831815">
+    <w:abstractNumId w:val="23"/>
+  </w:num>
+  <w:num w:numId="23" w16cid:durableId="1802384193">
+    <w:abstractNumId w:val="14"/>
+  </w:num>
+  <w:num w:numId="24" w16cid:durableId="816187037">
+    <w:abstractNumId w:val="22"/>
+  </w:num>
+  <w:num w:numId="25" w16cid:durableId="1471627073">
+    <w:abstractNumId w:val="21"/>
+  </w:num>
+  <w:num w:numId="26" w16cid:durableId="1922909579">
+    <w:abstractNumId w:val="6"/>
+  </w:num>
+  <w:num w:numId="27" w16cid:durableId="1752853446">
+    <w:abstractNumId w:val="4"/>
+  </w:num>
+  <w:num w:numId="28" w16cid:durableId="1765497083">
     <w:abstractNumId w:val="16"/>
   </w:num>
-  <w:num w:numId="23" w16cid:durableId="1802384193">
-    <w:abstractNumId w:val="11"/>
+  <w:num w:numId="29" w16cid:durableId="340546547">
+    <w:abstractNumId w:val="24"/>
   </w:num>
-  <w:num w:numId="24" w16cid:durableId="816187037">
+  <w:num w:numId="30" w16cid:durableId="1336421157">
+    <w:abstractNumId w:val="17"/>
+  </w:num>
+  <w:num w:numId="31" w16cid:durableId="220020564">
+    <w:abstractNumId w:val="26"/>
+  </w:num>
+  <w:num w:numId="32" w16cid:durableId="1164783163">
+    <w:abstractNumId w:val="8"/>
+  </w:num>
+  <w:num w:numId="33" w16cid:durableId="652755403">
+    <w:abstractNumId w:val="20"/>
+  </w:num>
+  <w:num w:numId="34" w16cid:durableId="1821799586">
     <w:abstractNumId w:val="15"/>
-  </w:num>
-  <w:num w:numId="25" w16cid:durableId="1471627073">
-    <w:abstractNumId w:val="14"/>
   </w:num>
 </w:numbering>
 </file>

</xml_diff>